<commit_message>
fragebogen + marker + protokoll
</commit_message>
<xml_diff>
--- a/studies/labor study_A/Fragebögen/Fragebogen_LuL_update_300720.docx
+++ b/studies/labor study_A/Fragebögen/Fragebogen_LuL_update_300720.docx
@@ -18,7 +18,7 @@
           <w:sz w:val="36"/>
           <w:szCs w:val="34"/>
         </w:rPr>
-        <w:t>Lehrer</w:t>
+        <w:t>F</w:t>
       </w:r>
       <w:r>
         <w:rPr>
@@ -26,7 +26,7 @@
           <w:sz w:val="36"/>
           <w:szCs w:val="34"/>
         </w:rPr>
-        <w:t>*innen</w:t>
+        <w:t xml:space="preserve">ragebogen </w:t>
       </w:r>
       <w:r>
         <w:rPr>
@@ -34,7 +34,15 @@
           <w:sz w:val="36"/>
           <w:szCs w:val="34"/>
         </w:rPr>
-        <w:t>fragebogen zur Unterrichts</w:t>
+        <w:t xml:space="preserve">der Lehrperson </w:t>
+      </w:r>
+      <w:r>
+        <w:rPr>
+          <w:rFonts w:ascii="Calibri" w:hAnsi="Calibri" w:cs="Calibri"/>
+          <w:sz w:val="36"/>
+          <w:szCs w:val="34"/>
+        </w:rPr>
+        <w:t>zur Unterrichts</w:t>
       </w:r>
       <w:r>
         <w:rPr>
@@ -123,96 +131,6 @@
       </w:pPr>
       <w:r>
         <w:rPr>
-          <w:rFonts w:ascii="Calibri" w:hAnsi="Calibri" w:cs="Calibri"/>
-          <w:b/>
-          <w:noProof/>
-          <w:sz w:val="28"/>
-          <w:szCs w:val="28"/>
-        </w:rPr>
-        <mc:AlternateContent>
-          <mc:Choice Requires="wps">
-            <w:drawing>
-              <wp:anchor distT="45720" distB="45720" distL="114300" distR="114300" simplePos="0" relativeHeight="251660288" behindDoc="0" locked="0" layoutInCell="1" allowOverlap="1">
-                <wp:simplePos x="0" y="0"/>
-                <wp:positionH relativeFrom="column">
-                  <wp:posOffset>4627245</wp:posOffset>
-                </wp:positionH>
-                <wp:positionV relativeFrom="paragraph">
-                  <wp:posOffset>250825</wp:posOffset>
-                </wp:positionV>
-                <wp:extent cx="1128395" cy="297180"/>
-                <wp:effectExtent l="12065" t="9525" r="12065" b="7620"/>
-                <wp:wrapSquare wrapText="bothSides"/>
-                <wp:docPr id="3" name="Textfeld 2"/>
-                <wp:cNvGraphicFramePr>
-                  <a:graphicFrameLocks xmlns:a="http://schemas.openxmlformats.org/drawingml/2006/main"/>
-                </wp:cNvGraphicFramePr>
-                <a:graphic xmlns:a="http://schemas.openxmlformats.org/drawingml/2006/main">
-                  <a:graphicData uri="http://schemas.microsoft.com/office/word/2010/wordprocessingShape">
-                    <wps:wsp>
-                      <wps:cNvSpPr txBox="1">
-                        <a:spLocks noChangeArrowheads="1"/>
-                      </wps:cNvSpPr>
-                      <wps:spPr bwMode="auto">
-                        <a:xfrm>
-                          <a:off x="0" y="0"/>
-                          <a:ext cx="1128395" cy="297180"/>
-                        </a:xfrm>
-                        <a:prstGeom prst="rect">
-                          <a:avLst/>
-                        </a:prstGeom>
-                        <a:solidFill>
-                          <a:srgbClr val="FFFFFF"/>
-                        </a:solidFill>
-                        <a:ln w="9525">
-                          <a:solidFill>
-                            <a:srgbClr val="000000"/>
-                          </a:solidFill>
-                          <a:miter lim="800000"/>
-                          <a:headEnd/>
-                          <a:tailEnd/>
-                        </a:ln>
-                      </wps:spPr>
-                      <wps:txbx>
-                        <w:txbxContent>
-                          <w:p/>
-                        </w:txbxContent>
-                      </wps:txbx>
-                      <wps:bodyPr rot="0" vert="horz" wrap="square" lIns="91440" tIns="45720" rIns="91440" bIns="45720" anchor="t" anchorCtr="0" upright="1">
-                        <a:noAutofit/>
-                      </wps:bodyPr>
-                    </wps:wsp>
-                  </a:graphicData>
-                </a:graphic>
-                <wp14:sizeRelH relativeFrom="margin">
-                  <wp14:pctWidth>0</wp14:pctWidth>
-                </wp14:sizeRelH>
-                <wp14:sizeRelV relativeFrom="margin">
-                  <wp14:pctHeight>0</wp14:pctHeight>
-                </wp14:sizeRelV>
-              </wp:anchor>
-            </w:drawing>
-          </mc:Choice>
-          <mc:Fallback>
-            <w:pict>
-              <v:shapetype id="_x0000_t202" coordsize="21600,21600" o:spt="202" path="m,l,21600r21600,l21600,xe">
-                <v:stroke joinstyle="miter"/>
-                <v:path gradientshapeok="t" o:connecttype="rect"/>
-              </v:shapetype>
-              <v:shape id="Textfeld 2" o:spid="_x0000_s1026" type="#_x0000_t202" style="position:absolute;margin-left:364.35pt;margin-top:19.75pt;width:88.85pt;height:23.4pt;z-index:251660288;visibility:visible;mso-wrap-style:square;mso-width-percent:0;mso-height-percent:0;mso-wrap-distance-left:9pt;mso-wrap-distance-top:3.6pt;mso-wrap-distance-right:9pt;mso-wrap-distance-bottom:3.6pt;mso-position-horizontal:absolute;mso-position-horizontal-relative:text;mso-position-vertical:absolute;mso-position-vertical-relative:text;mso-width-percent:0;mso-height-percent:0;mso-width-relative:margin;mso-height-relative:margin;v-text-anchor:top" o:gfxdata="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">
-                <v:textbox>
-                  <w:txbxContent>
-                    <w:p/>
-                  </w:txbxContent>
-                </v:textbox>
-                <w10:wrap type="square"/>
-              </v:shape>
-            </w:pict>
-          </mc:Fallback>
-        </mc:AlternateContent>
-      </w:r>
-      <w:r>
-        <w:rPr>
           <w:noProof/>
         </w:rPr>
         <mc:AlternateContent>
@@ -224,7 +142,7 @@
                   <wp:posOffset>1274445</wp:posOffset>
                 </wp:positionH>
                 <wp:positionV relativeFrom="paragraph">
-                  <wp:posOffset>226695</wp:posOffset>
+                  <wp:posOffset>264795</wp:posOffset>
                 </wp:positionV>
                 <wp:extent cx="1128395" cy="297180"/>
                 <wp:effectExtent l="12065" t="13970" r="12065" b="12700"/>
@@ -281,7 +199,11 @@
           </mc:Choice>
           <mc:Fallback>
             <w:pict>
-              <v:shape id="_x0000_s1027" type="#_x0000_t202" style="position:absolute;margin-left:100.35pt;margin-top:17.85pt;width:88.85pt;height:23.4pt;z-index:251659264;visibility:visible;mso-wrap-style:square;mso-width-percent:0;mso-height-percent:0;mso-wrap-distance-left:9pt;mso-wrap-distance-top:3.6pt;mso-wrap-distance-right:9pt;mso-wrap-distance-bottom:3.6pt;mso-position-horizontal:absolute;mso-position-horizontal-relative:text;mso-position-vertical:absolute;mso-position-vertical-relative:text;mso-width-percent:0;mso-height-percent:0;mso-width-relative:margin;mso-height-relative:margin;v-text-anchor:top" o:gfxdata="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">
+              <v:shapetype id="_x0000_t202" coordsize="21600,21600" o:spt="202" path="m,l,21600r21600,l21600,xe">
+                <v:stroke joinstyle="miter"/>
+                <v:path gradientshapeok="t" o:connecttype="rect"/>
+              </v:shapetype>
+              <v:shape id="Textfeld 2" o:spid="_x0000_s1026" type="#_x0000_t202" style="position:absolute;margin-left:100.35pt;margin-top:20.85pt;width:88.85pt;height:23.4pt;z-index:251659264;visibility:visible;mso-wrap-style:square;mso-width-percent:0;mso-height-percent:0;mso-wrap-distance-left:9pt;mso-wrap-distance-top:3.6pt;mso-wrap-distance-right:9pt;mso-wrap-distance-bottom:3.6pt;mso-position-horizontal:absolute;mso-position-horizontal-relative:text;mso-position-vertical:absolute;mso-position-vertical-relative:text;mso-width-percent:0;mso-height-percent:0;mso-width-relative:margin;mso-height-relative:margin;v-text-anchor:top" o:gfxdata="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">
                 <v:textbox>
                   <w:txbxContent>
                     <w:p/>
@@ -310,7 +232,7 @@
           <w:sz w:val="28"/>
           <w:szCs w:val="28"/>
         </w:rPr>
-        <w:t>Ich habe die ID: und ich kreuze für Person:</w:t>
+        <w:t xml:space="preserve">Ich habe die ID: </w:t>
       </w:r>
     </w:p>
     <w:p>
@@ -322,6 +244,8 @@
           <w:szCs w:val="28"/>
         </w:rPr>
       </w:pPr>
+      <w:bookmarkStart w:id="0" w:name="_GoBack"/>
+      <w:bookmarkEnd w:id="0"/>
     </w:p>
     <w:p>
       <w:pPr>
@@ -368,8 +292,6 @@
           <w:szCs w:val="24"/>
         </w:rPr>
       </w:pPr>
-      <w:bookmarkStart w:id="0" w:name="_GoBack"/>
-      <w:bookmarkEnd w:id="0"/>
     </w:p>
     <w:tbl>
       <w:tblPr>
@@ -386,10 +308,14 @@
         <w:gridCol w:w="351"/>
         <w:gridCol w:w="9"/>
         <w:gridCol w:w="6399"/>
-        <w:gridCol w:w="801"/>
-        <w:gridCol w:w="720"/>
-        <w:gridCol w:w="720"/>
-        <w:gridCol w:w="720"/>
+        <w:gridCol w:w="592"/>
+        <w:gridCol w:w="209"/>
+        <w:gridCol w:w="383"/>
+        <w:gridCol w:w="337"/>
+        <w:gridCol w:w="255"/>
+        <w:gridCol w:w="465"/>
+        <w:gridCol w:w="127"/>
+        <w:gridCol w:w="593"/>
       </w:tblGrid>
       <w:tr>
         <w:trPr>
@@ -405,7 +331,7 @@
               <w:bottom w:val="single" w:sz="4" w:space="0" w:color="auto"/>
               <w:right w:val="single" w:sz="4" w:space="0" w:color="auto"/>
             </w:tcBorders>
-            <w:shd w:val="clear" w:color="auto" w:fill="F2F2F2"/>
+            <w:shd w:val="clear" w:color="auto" w:fill="E7E6E6" w:themeFill="background2"/>
           </w:tcPr>
           <w:p>
             <w:pPr>
@@ -425,13 +351,14 @@
         <w:tc>
           <w:tcPr>
             <w:tcW w:w="801" w:type="dxa"/>
-            <w:tcBorders>
-              <w:top w:val="single" w:sz="4" w:space="0" w:color="auto"/>
-              <w:left w:val="single" w:sz="4" w:space="0" w:color="auto"/>
-              <w:bottom w:val="single" w:sz="4" w:space="0" w:color="auto"/>
-              <w:right w:val="single" w:sz="4" w:space="0" w:color="auto"/>
-            </w:tcBorders>
-            <w:shd w:val="clear" w:color="auto" w:fill="F2F2F2"/>
+            <w:gridSpan w:val="2"/>
+            <w:tcBorders>
+              <w:top w:val="single" w:sz="4" w:space="0" w:color="auto"/>
+              <w:left w:val="single" w:sz="4" w:space="0" w:color="auto"/>
+              <w:bottom w:val="single" w:sz="4" w:space="0" w:color="auto"/>
+              <w:right w:val="single" w:sz="4" w:space="0" w:color="auto"/>
+            </w:tcBorders>
+            <w:shd w:val="clear" w:color="auto" w:fill="E7E6E6" w:themeFill="background2"/>
             <w:vAlign w:val="center"/>
           </w:tcPr>
           <w:p>
@@ -478,13 +405,14 @@
         <w:tc>
           <w:tcPr>
             <w:tcW w:w="720" w:type="dxa"/>
-            <w:tcBorders>
-              <w:top w:val="single" w:sz="4" w:space="0" w:color="auto"/>
-              <w:left w:val="single" w:sz="4" w:space="0" w:color="auto"/>
-              <w:bottom w:val="single" w:sz="4" w:space="0" w:color="auto"/>
-              <w:right w:val="single" w:sz="4" w:space="0" w:color="auto"/>
-            </w:tcBorders>
-            <w:shd w:val="clear" w:color="auto" w:fill="F2F2F2"/>
+            <w:gridSpan w:val="2"/>
+            <w:tcBorders>
+              <w:top w:val="single" w:sz="4" w:space="0" w:color="auto"/>
+              <w:left w:val="single" w:sz="4" w:space="0" w:color="auto"/>
+              <w:bottom w:val="single" w:sz="4" w:space="0" w:color="auto"/>
+              <w:right w:val="single" w:sz="4" w:space="0" w:color="auto"/>
+            </w:tcBorders>
+            <w:shd w:val="clear" w:color="auto" w:fill="E7E6E6" w:themeFill="background2"/>
             <w:vAlign w:val="center"/>
           </w:tcPr>
           <w:p>
@@ -529,13 +457,14 @@
         <w:tc>
           <w:tcPr>
             <w:tcW w:w="720" w:type="dxa"/>
-            <w:tcBorders>
-              <w:top w:val="single" w:sz="4" w:space="0" w:color="auto"/>
-              <w:left w:val="single" w:sz="4" w:space="0" w:color="auto"/>
-              <w:bottom w:val="single" w:sz="4" w:space="0" w:color="auto"/>
-              <w:right w:val="single" w:sz="4" w:space="0" w:color="auto"/>
-            </w:tcBorders>
-            <w:shd w:val="clear" w:color="auto" w:fill="F2F2F2"/>
+            <w:gridSpan w:val="2"/>
+            <w:tcBorders>
+              <w:top w:val="single" w:sz="4" w:space="0" w:color="auto"/>
+              <w:left w:val="single" w:sz="4" w:space="0" w:color="auto"/>
+              <w:bottom w:val="single" w:sz="4" w:space="0" w:color="auto"/>
+              <w:right w:val="single" w:sz="4" w:space="0" w:color="auto"/>
+            </w:tcBorders>
+            <w:shd w:val="clear" w:color="auto" w:fill="E7E6E6" w:themeFill="background2"/>
             <w:vAlign w:val="center"/>
           </w:tcPr>
           <w:p>
@@ -561,13 +490,14 @@
         <w:tc>
           <w:tcPr>
             <w:tcW w:w="720" w:type="dxa"/>
-            <w:tcBorders>
-              <w:top w:val="single" w:sz="4" w:space="0" w:color="auto"/>
-              <w:left w:val="single" w:sz="4" w:space="0" w:color="auto"/>
-              <w:bottom w:val="single" w:sz="4" w:space="0" w:color="auto"/>
-              <w:right w:val="single" w:sz="4" w:space="0" w:color="auto"/>
-            </w:tcBorders>
-            <w:shd w:val="clear" w:color="auto" w:fill="F2F2F2"/>
+            <w:gridSpan w:val="2"/>
+            <w:tcBorders>
+              <w:top w:val="single" w:sz="4" w:space="0" w:color="auto"/>
+              <w:left w:val="single" w:sz="4" w:space="0" w:color="auto"/>
+              <w:bottom w:val="single" w:sz="4" w:space="0" w:color="auto"/>
+              <w:right w:val="single" w:sz="4" w:space="0" w:color="auto"/>
+            </w:tcBorders>
+            <w:shd w:val="clear" w:color="auto" w:fill="E7E6E6" w:themeFill="background2"/>
             <w:vAlign w:val="center"/>
           </w:tcPr>
           <w:p>
@@ -609,14 +539,14 @@
         <w:tc>
           <w:tcPr>
             <w:tcW w:w="9720" w:type="dxa"/>
-            <w:gridSpan w:val="7"/>
-            <w:tcBorders>
-              <w:top w:val="single" w:sz="4" w:space="0" w:color="auto"/>
-              <w:left w:val="single" w:sz="4" w:space="0" w:color="auto"/>
-              <w:bottom w:val="single" w:sz="4" w:space="0" w:color="auto"/>
-              <w:right w:val="single" w:sz="4" w:space="0" w:color="auto"/>
-            </w:tcBorders>
-            <w:shd w:val="clear" w:color="auto" w:fill="E0E0E0"/>
+            <w:gridSpan w:val="11"/>
+            <w:tcBorders>
+              <w:top w:val="single" w:sz="4" w:space="0" w:color="auto"/>
+              <w:left w:val="single" w:sz="4" w:space="0" w:color="auto"/>
+              <w:bottom w:val="single" w:sz="4" w:space="0" w:color="auto"/>
+              <w:right w:val="single" w:sz="4" w:space="0" w:color="auto"/>
+            </w:tcBorders>
+            <w:shd w:val="clear" w:color="auto" w:fill="D0CECE" w:themeFill="background2" w:themeFillShade="E6"/>
           </w:tcPr>
           <w:p>
             <w:pPr>
@@ -803,6 +733,7 @@
         <w:tc>
           <w:tcPr>
             <w:tcW w:w="801" w:type="dxa"/>
+            <w:gridSpan w:val="2"/>
             <w:tcBorders>
               <w:top w:val="single" w:sz="4" w:space="0" w:color="auto"/>
               <w:left w:val="single" w:sz="4" w:space="0" w:color="auto"/>
@@ -833,6 +764,7 @@
         <w:tc>
           <w:tcPr>
             <w:tcW w:w="720" w:type="dxa"/>
+            <w:gridSpan w:val="2"/>
             <w:tcBorders>
               <w:top w:val="single" w:sz="4" w:space="0" w:color="auto"/>
               <w:left w:val="single" w:sz="4" w:space="0" w:color="auto"/>
@@ -863,6 +795,7 @@
         <w:tc>
           <w:tcPr>
             <w:tcW w:w="720" w:type="dxa"/>
+            <w:gridSpan w:val="2"/>
             <w:tcBorders>
               <w:top w:val="single" w:sz="4" w:space="0" w:color="auto"/>
               <w:left w:val="single" w:sz="4" w:space="0" w:color="auto"/>
@@ -893,6 +826,7 @@
         <w:tc>
           <w:tcPr>
             <w:tcW w:w="720" w:type="dxa"/>
+            <w:gridSpan w:val="2"/>
             <w:tcBorders>
               <w:top w:val="single" w:sz="4" w:space="0" w:color="auto"/>
               <w:left w:val="single" w:sz="4" w:space="0" w:color="auto"/>
@@ -1014,6 +948,7 @@
         <w:tc>
           <w:tcPr>
             <w:tcW w:w="801" w:type="dxa"/>
+            <w:gridSpan w:val="2"/>
             <w:tcBorders>
               <w:top w:val="single" w:sz="4" w:space="0" w:color="auto"/>
               <w:left w:val="single" w:sz="4" w:space="0" w:color="auto"/>
@@ -1044,6 +979,7 @@
         <w:tc>
           <w:tcPr>
             <w:tcW w:w="720" w:type="dxa"/>
+            <w:gridSpan w:val="2"/>
             <w:tcBorders>
               <w:top w:val="single" w:sz="4" w:space="0" w:color="auto"/>
               <w:left w:val="single" w:sz="4" w:space="0" w:color="auto"/>
@@ -1074,6 +1010,7 @@
         <w:tc>
           <w:tcPr>
             <w:tcW w:w="720" w:type="dxa"/>
+            <w:gridSpan w:val="2"/>
             <w:tcBorders>
               <w:top w:val="single" w:sz="4" w:space="0" w:color="auto"/>
               <w:left w:val="single" w:sz="4" w:space="0" w:color="auto"/>
@@ -1104,6 +1041,7 @@
         <w:tc>
           <w:tcPr>
             <w:tcW w:w="720" w:type="dxa"/>
+            <w:gridSpan w:val="2"/>
             <w:tcBorders>
               <w:top w:val="single" w:sz="4" w:space="0" w:color="auto"/>
               <w:left w:val="single" w:sz="4" w:space="0" w:color="auto"/>
@@ -1252,6 +1190,7 @@
         <w:tc>
           <w:tcPr>
             <w:tcW w:w="801" w:type="dxa"/>
+            <w:gridSpan w:val="2"/>
             <w:tcBorders>
               <w:top w:val="single" w:sz="4" w:space="0" w:color="auto"/>
               <w:left w:val="single" w:sz="4" w:space="0" w:color="auto"/>
@@ -1282,6 +1221,7 @@
         <w:tc>
           <w:tcPr>
             <w:tcW w:w="720" w:type="dxa"/>
+            <w:gridSpan w:val="2"/>
             <w:tcBorders>
               <w:top w:val="single" w:sz="4" w:space="0" w:color="auto"/>
               <w:left w:val="single" w:sz="4" w:space="0" w:color="auto"/>
@@ -1312,6 +1252,7 @@
         <w:tc>
           <w:tcPr>
             <w:tcW w:w="720" w:type="dxa"/>
+            <w:gridSpan w:val="2"/>
             <w:tcBorders>
               <w:top w:val="single" w:sz="4" w:space="0" w:color="auto"/>
               <w:left w:val="single" w:sz="4" w:space="0" w:color="auto"/>
@@ -1342,6 +1283,7 @@
         <w:tc>
           <w:tcPr>
             <w:tcW w:w="720" w:type="dxa"/>
+            <w:gridSpan w:val="2"/>
             <w:tcBorders>
               <w:top w:val="single" w:sz="4" w:space="0" w:color="auto"/>
               <w:left w:val="single" w:sz="4" w:space="0" w:color="auto"/>
@@ -1508,6 +1450,7 @@
         <w:tc>
           <w:tcPr>
             <w:tcW w:w="801" w:type="dxa"/>
+            <w:gridSpan w:val="2"/>
             <w:tcBorders>
               <w:top w:val="single" w:sz="4" w:space="0" w:color="auto"/>
               <w:left w:val="single" w:sz="4" w:space="0" w:color="auto"/>
@@ -1538,6 +1481,7 @@
         <w:tc>
           <w:tcPr>
             <w:tcW w:w="720" w:type="dxa"/>
+            <w:gridSpan w:val="2"/>
             <w:tcBorders>
               <w:top w:val="single" w:sz="4" w:space="0" w:color="auto"/>
               <w:left w:val="single" w:sz="4" w:space="0" w:color="auto"/>
@@ -1568,6 +1512,7 @@
         <w:tc>
           <w:tcPr>
             <w:tcW w:w="720" w:type="dxa"/>
+            <w:gridSpan w:val="2"/>
             <w:tcBorders>
               <w:top w:val="single" w:sz="4" w:space="0" w:color="auto"/>
               <w:left w:val="single" w:sz="4" w:space="0" w:color="auto"/>
@@ -1598,6 +1543,7 @@
         <w:tc>
           <w:tcPr>
             <w:tcW w:w="720" w:type="dxa"/>
+            <w:gridSpan w:val="2"/>
             <w:tcBorders>
               <w:top w:val="single" w:sz="4" w:space="0" w:color="auto"/>
               <w:left w:val="single" w:sz="4" w:space="0" w:color="auto"/>
@@ -1773,6 +1719,7 @@
         <w:tc>
           <w:tcPr>
             <w:tcW w:w="801" w:type="dxa"/>
+            <w:gridSpan w:val="2"/>
             <w:tcBorders>
               <w:top w:val="single" w:sz="4" w:space="0" w:color="auto"/>
               <w:left w:val="single" w:sz="4" w:space="0" w:color="auto"/>
@@ -1803,6 +1750,7 @@
         <w:tc>
           <w:tcPr>
             <w:tcW w:w="720" w:type="dxa"/>
+            <w:gridSpan w:val="2"/>
             <w:tcBorders>
               <w:top w:val="single" w:sz="4" w:space="0" w:color="auto"/>
               <w:left w:val="single" w:sz="4" w:space="0" w:color="auto"/>
@@ -1833,6 +1781,7 @@
         <w:tc>
           <w:tcPr>
             <w:tcW w:w="720" w:type="dxa"/>
+            <w:gridSpan w:val="2"/>
             <w:tcBorders>
               <w:top w:val="single" w:sz="4" w:space="0" w:color="auto"/>
               <w:left w:val="single" w:sz="4" w:space="0" w:color="auto"/>
@@ -1863,6 +1812,7 @@
         <w:tc>
           <w:tcPr>
             <w:tcW w:w="720" w:type="dxa"/>
+            <w:gridSpan w:val="2"/>
             <w:tcBorders>
               <w:top w:val="single" w:sz="4" w:space="0" w:color="auto"/>
               <w:left w:val="single" w:sz="4" w:space="0" w:color="auto"/>
@@ -2000,6 +1950,7 @@
         <w:tc>
           <w:tcPr>
             <w:tcW w:w="801" w:type="dxa"/>
+            <w:gridSpan w:val="2"/>
             <w:tcBorders>
               <w:top w:val="single" w:sz="4" w:space="0" w:color="auto"/>
               <w:left w:val="single" w:sz="4" w:space="0" w:color="auto"/>
@@ -2031,6 +1982,7 @@
         <w:tc>
           <w:tcPr>
             <w:tcW w:w="720" w:type="dxa"/>
+            <w:gridSpan w:val="2"/>
             <w:tcBorders>
               <w:top w:val="single" w:sz="4" w:space="0" w:color="auto"/>
               <w:left w:val="single" w:sz="4" w:space="0" w:color="auto"/>
@@ -2062,6 +2014,7 @@
         <w:tc>
           <w:tcPr>
             <w:tcW w:w="720" w:type="dxa"/>
+            <w:gridSpan w:val="2"/>
             <w:tcBorders>
               <w:top w:val="single" w:sz="4" w:space="0" w:color="auto"/>
               <w:left w:val="single" w:sz="4" w:space="0" w:color="auto"/>
@@ -2093,6 +2046,7 @@
         <w:tc>
           <w:tcPr>
             <w:tcW w:w="720" w:type="dxa"/>
+            <w:gridSpan w:val="2"/>
             <w:tcBorders>
               <w:top w:val="single" w:sz="4" w:space="0" w:color="auto"/>
               <w:left w:val="single" w:sz="4" w:space="0" w:color="auto"/>
@@ -2129,14 +2083,14 @@
         <w:tc>
           <w:tcPr>
             <w:tcW w:w="9720" w:type="dxa"/>
-            <w:gridSpan w:val="7"/>
-            <w:tcBorders>
-              <w:top w:val="single" w:sz="4" w:space="0" w:color="auto"/>
-              <w:left w:val="single" w:sz="4" w:space="0" w:color="auto"/>
-              <w:bottom w:val="single" w:sz="4" w:space="0" w:color="auto"/>
-              <w:right w:val="single" w:sz="4" w:space="0" w:color="auto"/>
-            </w:tcBorders>
-            <w:shd w:val="clear" w:color="auto" w:fill="D9D9D9"/>
+            <w:gridSpan w:val="11"/>
+            <w:tcBorders>
+              <w:top w:val="single" w:sz="4" w:space="0" w:color="auto"/>
+              <w:left w:val="single" w:sz="4" w:space="0" w:color="auto"/>
+              <w:bottom w:val="single" w:sz="4" w:space="0" w:color="auto"/>
+              <w:right w:val="single" w:sz="4" w:space="0" w:color="auto"/>
+            </w:tcBorders>
+            <w:shd w:val="clear" w:color="auto" w:fill="D0CECE" w:themeFill="background2" w:themeFillShade="E6"/>
             <w:vAlign w:val="center"/>
           </w:tcPr>
           <w:p>
@@ -2276,6 +2230,7 @@
         <w:tc>
           <w:tcPr>
             <w:tcW w:w="801" w:type="dxa"/>
+            <w:gridSpan w:val="2"/>
             <w:tcBorders>
               <w:top w:val="single" w:sz="4" w:space="0" w:color="auto"/>
               <w:left w:val="single" w:sz="4" w:space="0" w:color="auto"/>
@@ -2306,6 +2261,7 @@
         <w:tc>
           <w:tcPr>
             <w:tcW w:w="720" w:type="dxa"/>
+            <w:gridSpan w:val="2"/>
             <w:tcBorders>
               <w:top w:val="single" w:sz="4" w:space="0" w:color="auto"/>
               <w:left w:val="single" w:sz="4" w:space="0" w:color="auto"/>
@@ -2336,6 +2292,7 @@
         <w:tc>
           <w:tcPr>
             <w:tcW w:w="720" w:type="dxa"/>
+            <w:gridSpan w:val="2"/>
             <w:tcBorders>
               <w:top w:val="single" w:sz="4" w:space="0" w:color="auto"/>
               <w:left w:val="single" w:sz="4" w:space="0" w:color="auto"/>
@@ -2366,6 +2323,7 @@
         <w:tc>
           <w:tcPr>
             <w:tcW w:w="720" w:type="dxa"/>
+            <w:gridSpan w:val="2"/>
             <w:tcBorders>
               <w:top w:val="single" w:sz="4" w:space="0" w:color="auto"/>
               <w:left w:val="single" w:sz="4" w:space="0" w:color="auto"/>
@@ -2532,6 +2490,7 @@
         <w:tc>
           <w:tcPr>
             <w:tcW w:w="801" w:type="dxa"/>
+            <w:gridSpan w:val="2"/>
             <w:tcBorders>
               <w:top w:val="single" w:sz="4" w:space="0" w:color="auto"/>
               <w:left w:val="single" w:sz="4" w:space="0" w:color="auto"/>
@@ -2562,6 +2521,7 @@
         <w:tc>
           <w:tcPr>
             <w:tcW w:w="720" w:type="dxa"/>
+            <w:gridSpan w:val="2"/>
             <w:tcBorders>
               <w:top w:val="single" w:sz="4" w:space="0" w:color="auto"/>
               <w:left w:val="single" w:sz="4" w:space="0" w:color="auto"/>
@@ -2592,6 +2552,7 @@
         <w:tc>
           <w:tcPr>
             <w:tcW w:w="720" w:type="dxa"/>
+            <w:gridSpan w:val="2"/>
             <w:tcBorders>
               <w:top w:val="single" w:sz="4" w:space="0" w:color="auto"/>
               <w:left w:val="single" w:sz="4" w:space="0" w:color="auto"/>
@@ -2622,6 +2583,7 @@
         <w:tc>
           <w:tcPr>
             <w:tcW w:w="720" w:type="dxa"/>
+            <w:gridSpan w:val="2"/>
             <w:tcBorders>
               <w:top w:val="single" w:sz="4" w:space="0" w:color="auto"/>
               <w:left w:val="single" w:sz="4" w:space="0" w:color="auto"/>
@@ -2743,6 +2705,7 @@
         <w:tc>
           <w:tcPr>
             <w:tcW w:w="801" w:type="dxa"/>
+            <w:gridSpan w:val="2"/>
             <w:tcBorders>
               <w:top w:val="single" w:sz="4" w:space="0" w:color="auto"/>
               <w:left w:val="single" w:sz="4" w:space="0" w:color="auto"/>
@@ -2773,6 +2736,7 @@
         <w:tc>
           <w:tcPr>
             <w:tcW w:w="720" w:type="dxa"/>
+            <w:gridSpan w:val="2"/>
             <w:tcBorders>
               <w:top w:val="single" w:sz="4" w:space="0" w:color="auto"/>
               <w:left w:val="single" w:sz="4" w:space="0" w:color="auto"/>
@@ -2803,6 +2767,7 @@
         <w:tc>
           <w:tcPr>
             <w:tcW w:w="720" w:type="dxa"/>
+            <w:gridSpan w:val="2"/>
             <w:tcBorders>
               <w:top w:val="single" w:sz="4" w:space="0" w:color="auto"/>
               <w:left w:val="single" w:sz="4" w:space="0" w:color="auto"/>
@@ -2833,6 +2798,7 @@
         <w:tc>
           <w:tcPr>
             <w:tcW w:w="720" w:type="dxa"/>
+            <w:gridSpan w:val="2"/>
             <w:tcBorders>
               <w:top w:val="single" w:sz="4" w:space="0" w:color="auto"/>
               <w:left w:val="single" w:sz="4" w:space="0" w:color="auto"/>
@@ -2972,6 +2938,7 @@
         <w:tc>
           <w:tcPr>
             <w:tcW w:w="801" w:type="dxa"/>
+            <w:gridSpan w:val="2"/>
             <w:tcBorders>
               <w:top w:val="single" w:sz="4" w:space="0" w:color="auto"/>
               <w:left w:val="single" w:sz="4" w:space="0" w:color="auto"/>
@@ -3002,6 +2969,7 @@
         <w:tc>
           <w:tcPr>
             <w:tcW w:w="720" w:type="dxa"/>
+            <w:gridSpan w:val="2"/>
             <w:tcBorders>
               <w:top w:val="single" w:sz="4" w:space="0" w:color="auto"/>
               <w:left w:val="single" w:sz="4" w:space="0" w:color="auto"/>
@@ -3032,6 +3000,7 @@
         <w:tc>
           <w:tcPr>
             <w:tcW w:w="720" w:type="dxa"/>
+            <w:gridSpan w:val="2"/>
             <w:tcBorders>
               <w:top w:val="single" w:sz="4" w:space="0" w:color="auto"/>
               <w:left w:val="single" w:sz="4" w:space="0" w:color="auto"/>
@@ -3062,6 +3031,7 @@
         <w:tc>
           <w:tcPr>
             <w:tcW w:w="720" w:type="dxa"/>
+            <w:gridSpan w:val="2"/>
             <w:tcBorders>
               <w:top w:val="single" w:sz="4" w:space="0" w:color="auto"/>
               <w:left w:val="single" w:sz="4" w:space="0" w:color="auto"/>
@@ -3219,6 +3189,7 @@
         <w:tc>
           <w:tcPr>
             <w:tcW w:w="801" w:type="dxa"/>
+            <w:gridSpan w:val="2"/>
             <w:tcBorders>
               <w:top w:val="single" w:sz="4" w:space="0" w:color="auto"/>
               <w:left w:val="single" w:sz="4" w:space="0" w:color="auto"/>
@@ -3249,6 +3220,7 @@
         <w:tc>
           <w:tcPr>
             <w:tcW w:w="720" w:type="dxa"/>
+            <w:gridSpan w:val="2"/>
             <w:tcBorders>
               <w:top w:val="single" w:sz="4" w:space="0" w:color="auto"/>
               <w:left w:val="single" w:sz="4" w:space="0" w:color="auto"/>
@@ -3279,6 +3251,7 @@
         <w:tc>
           <w:tcPr>
             <w:tcW w:w="720" w:type="dxa"/>
+            <w:gridSpan w:val="2"/>
             <w:tcBorders>
               <w:top w:val="single" w:sz="4" w:space="0" w:color="auto"/>
               <w:left w:val="single" w:sz="4" w:space="0" w:color="auto"/>
@@ -3309,6 +3282,7 @@
         <w:tc>
           <w:tcPr>
             <w:tcW w:w="720" w:type="dxa"/>
+            <w:gridSpan w:val="2"/>
             <w:tcBorders>
               <w:top w:val="single" w:sz="4" w:space="0" w:color="auto"/>
               <w:left w:val="single" w:sz="4" w:space="0" w:color="auto"/>
@@ -3448,6 +3422,7 @@
         <w:tc>
           <w:tcPr>
             <w:tcW w:w="801" w:type="dxa"/>
+            <w:gridSpan w:val="2"/>
             <w:tcBorders>
               <w:top w:val="single" w:sz="4" w:space="0" w:color="auto"/>
               <w:left w:val="single" w:sz="4" w:space="0" w:color="auto"/>
@@ -3479,7 +3454,7 @@
                 <w:sz w:val="18"/>
                 <w:szCs w:val="24"/>
               </w:rPr>
-              <w:t>3</w:t>
+              <w:t>5</w:t>
             </w:r>
             <w:r>
               <w:rPr>
@@ -3502,6 +3477,7 @@
         <w:tc>
           <w:tcPr>
             <w:tcW w:w="720" w:type="dxa"/>
+            <w:gridSpan w:val="2"/>
             <w:tcBorders>
               <w:top w:val="single" w:sz="4" w:space="0" w:color="auto"/>
               <w:left w:val="single" w:sz="4" w:space="0" w:color="auto"/>
@@ -3525,7 +3501,7 @@
                 <w:sz w:val="18"/>
                 <w:szCs w:val="24"/>
               </w:rPr>
-              <w:t>3</w:t>
+              <w:t>5</w:t>
             </w:r>
             <w:r>
               <w:rPr>
@@ -3548,6 +3524,7 @@
         <w:tc>
           <w:tcPr>
             <w:tcW w:w="720" w:type="dxa"/>
+            <w:gridSpan w:val="2"/>
             <w:tcBorders>
               <w:top w:val="single" w:sz="4" w:space="0" w:color="auto"/>
               <w:left w:val="single" w:sz="4" w:space="0" w:color="auto"/>
@@ -3586,6 +3563,7 @@
         <w:tc>
           <w:tcPr>
             <w:tcW w:w="720" w:type="dxa"/>
+            <w:gridSpan w:val="2"/>
             <w:tcBorders>
               <w:top w:val="single" w:sz="4" w:space="0" w:color="auto"/>
               <w:left w:val="single" w:sz="4" w:space="0" w:color="auto"/>
@@ -3767,6 +3745,7 @@
         <w:tc>
           <w:tcPr>
             <w:tcW w:w="801" w:type="dxa"/>
+            <w:gridSpan w:val="2"/>
             <w:tcBorders>
               <w:top w:val="single" w:sz="4" w:space="0" w:color="auto"/>
               <w:left w:val="single" w:sz="4" w:space="0" w:color="auto"/>
@@ -3797,6 +3776,7 @@
         <w:tc>
           <w:tcPr>
             <w:tcW w:w="720" w:type="dxa"/>
+            <w:gridSpan w:val="2"/>
             <w:tcBorders>
               <w:top w:val="single" w:sz="4" w:space="0" w:color="auto"/>
               <w:left w:val="single" w:sz="4" w:space="0" w:color="auto"/>
@@ -3827,6 +3807,7 @@
         <w:tc>
           <w:tcPr>
             <w:tcW w:w="720" w:type="dxa"/>
+            <w:gridSpan w:val="2"/>
             <w:tcBorders>
               <w:top w:val="single" w:sz="4" w:space="0" w:color="auto"/>
               <w:left w:val="single" w:sz="4" w:space="0" w:color="auto"/>
@@ -3857,6 +3838,7 @@
         <w:tc>
           <w:tcPr>
             <w:tcW w:w="720" w:type="dxa"/>
+            <w:gridSpan w:val="2"/>
             <w:tcBorders>
               <w:top w:val="single" w:sz="4" w:space="0" w:color="auto"/>
               <w:left w:val="single" w:sz="4" w:space="0" w:color="auto"/>
@@ -3892,14 +3874,14 @@
         <w:tc>
           <w:tcPr>
             <w:tcW w:w="9720" w:type="dxa"/>
-            <w:gridSpan w:val="7"/>
-            <w:tcBorders>
-              <w:top w:val="single" w:sz="4" w:space="0" w:color="auto"/>
-              <w:left w:val="single" w:sz="4" w:space="0" w:color="auto"/>
-              <w:bottom w:val="single" w:sz="4" w:space="0" w:color="auto"/>
-              <w:right w:val="single" w:sz="4" w:space="0" w:color="auto"/>
-            </w:tcBorders>
-            <w:shd w:val="clear" w:color="auto" w:fill="D9D9D9"/>
+            <w:gridSpan w:val="11"/>
+            <w:tcBorders>
+              <w:top w:val="single" w:sz="4" w:space="0" w:color="auto"/>
+              <w:left w:val="single" w:sz="4" w:space="0" w:color="auto"/>
+              <w:bottom w:val="single" w:sz="4" w:space="0" w:color="auto"/>
+              <w:right w:val="single" w:sz="4" w:space="0" w:color="auto"/>
+            </w:tcBorders>
+            <w:shd w:val="clear" w:color="auto" w:fill="D0CECE" w:themeFill="background2" w:themeFillShade="E6"/>
             <w:vAlign w:val="center"/>
           </w:tcPr>
           <w:p>
@@ -4094,6 +4076,7 @@
         <w:tc>
           <w:tcPr>
             <w:tcW w:w="801" w:type="dxa"/>
+            <w:gridSpan w:val="2"/>
             <w:tcBorders>
               <w:top w:val="single" w:sz="4" w:space="0" w:color="auto"/>
               <w:left w:val="single" w:sz="4" w:space="0" w:color="auto"/>
@@ -4124,6 +4107,7 @@
         <w:tc>
           <w:tcPr>
             <w:tcW w:w="720" w:type="dxa"/>
+            <w:gridSpan w:val="2"/>
             <w:tcBorders>
               <w:top w:val="single" w:sz="4" w:space="0" w:color="auto"/>
               <w:left w:val="single" w:sz="4" w:space="0" w:color="auto"/>
@@ -4154,6 +4138,7 @@
         <w:tc>
           <w:tcPr>
             <w:tcW w:w="720" w:type="dxa"/>
+            <w:gridSpan w:val="2"/>
             <w:tcBorders>
               <w:top w:val="single" w:sz="4" w:space="0" w:color="auto"/>
               <w:left w:val="single" w:sz="4" w:space="0" w:color="auto"/>
@@ -4184,6 +4169,7 @@
         <w:tc>
           <w:tcPr>
             <w:tcW w:w="720" w:type="dxa"/>
+            <w:gridSpan w:val="2"/>
             <w:tcBorders>
               <w:top w:val="single" w:sz="4" w:space="0" w:color="auto"/>
               <w:left w:val="single" w:sz="4" w:space="0" w:color="auto"/>
@@ -4332,6 +4318,7 @@
         <w:tc>
           <w:tcPr>
             <w:tcW w:w="801" w:type="dxa"/>
+            <w:gridSpan w:val="2"/>
             <w:tcBorders>
               <w:top w:val="single" w:sz="4" w:space="0" w:color="auto"/>
               <w:left w:val="single" w:sz="4" w:space="0" w:color="auto"/>
@@ -4362,6 +4349,7 @@
         <w:tc>
           <w:tcPr>
             <w:tcW w:w="720" w:type="dxa"/>
+            <w:gridSpan w:val="2"/>
             <w:tcBorders>
               <w:top w:val="single" w:sz="4" w:space="0" w:color="auto"/>
               <w:left w:val="single" w:sz="4" w:space="0" w:color="auto"/>
@@ -4392,6 +4380,7 @@
         <w:tc>
           <w:tcPr>
             <w:tcW w:w="720" w:type="dxa"/>
+            <w:gridSpan w:val="2"/>
             <w:tcBorders>
               <w:top w:val="single" w:sz="4" w:space="0" w:color="auto"/>
               <w:left w:val="single" w:sz="4" w:space="0" w:color="auto"/>
@@ -4422,6 +4411,7 @@
         <w:tc>
           <w:tcPr>
             <w:tcW w:w="720" w:type="dxa"/>
+            <w:gridSpan w:val="2"/>
             <w:tcBorders>
               <w:top w:val="single" w:sz="4" w:space="0" w:color="auto"/>
               <w:left w:val="single" w:sz="4" w:space="0" w:color="auto"/>
@@ -4570,6 +4560,7 @@
         <w:tc>
           <w:tcPr>
             <w:tcW w:w="801" w:type="dxa"/>
+            <w:gridSpan w:val="2"/>
             <w:tcBorders>
               <w:top w:val="single" w:sz="4" w:space="0" w:color="auto"/>
               <w:left w:val="single" w:sz="4" w:space="0" w:color="auto"/>
@@ -4600,6 +4591,7 @@
         <w:tc>
           <w:tcPr>
             <w:tcW w:w="720" w:type="dxa"/>
+            <w:gridSpan w:val="2"/>
             <w:tcBorders>
               <w:top w:val="single" w:sz="4" w:space="0" w:color="auto"/>
               <w:left w:val="single" w:sz="4" w:space="0" w:color="auto"/>
@@ -4630,6 +4622,7 @@
         <w:tc>
           <w:tcPr>
             <w:tcW w:w="720" w:type="dxa"/>
+            <w:gridSpan w:val="2"/>
             <w:tcBorders>
               <w:top w:val="single" w:sz="4" w:space="0" w:color="auto"/>
               <w:left w:val="single" w:sz="4" w:space="0" w:color="auto"/>
@@ -4660,6 +4653,7 @@
         <w:tc>
           <w:tcPr>
             <w:tcW w:w="720" w:type="dxa"/>
+            <w:gridSpan w:val="2"/>
             <w:tcBorders>
               <w:top w:val="single" w:sz="4" w:space="0" w:color="auto"/>
               <w:left w:val="single" w:sz="4" w:space="0" w:color="auto"/>
@@ -4695,14 +4689,14 @@
         <w:tc>
           <w:tcPr>
             <w:tcW w:w="9720" w:type="dxa"/>
-            <w:gridSpan w:val="7"/>
-            <w:tcBorders>
-              <w:top w:val="single" w:sz="4" w:space="0" w:color="auto"/>
-              <w:left w:val="single" w:sz="4" w:space="0" w:color="auto"/>
-              <w:bottom w:val="single" w:sz="4" w:space="0" w:color="auto"/>
-              <w:right w:val="single" w:sz="4" w:space="0" w:color="auto"/>
-            </w:tcBorders>
-            <w:shd w:val="clear" w:color="auto" w:fill="BFBFBF"/>
+            <w:gridSpan w:val="11"/>
+            <w:tcBorders>
+              <w:top w:val="single" w:sz="4" w:space="0" w:color="auto"/>
+              <w:left w:val="single" w:sz="4" w:space="0" w:color="auto"/>
+              <w:bottom w:val="single" w:sz="4" w:space="0" w:color="auto"/>
+              <w:right w:val="single" w:sz="4" w:space="0" w:color="auto"/>
+            </w:tcBorders>
+            <w:shd w:val="clear" w:color="auto" w:fill="D0CECE" w:themeFill="background2" w:themeFillShade="E6"/>
             <w:vAlign w:val="center"/>
           </w:tcPr>
           <w:p>
@@ -4851,6 +4845,7 @@
         <w:tc>
           <w:tcPr>
             <w:tcW w:w="801" w:type="dxa"/>
+            <w:gridSpan w:val="2"/>
             <w:tcBorders>
               <w:top w:val="single" w:sz="4" w:space="0" w:color="auto"/>
               <w:left w:val="single" w:sz="4" w:space="0" w:color="auto"/>
@@ -4881,6 +4876,7 @@
         <w:tc>
           <w:tcPr>
             <w:tcW w:w="720" w:type="dxa"/>
+            <w:gridSpan w:val="2"/>
             <w:tcBorders>
               <w:top w:val="single" w:sz="4" w:space="0" w:color="auto"/>
               <w:left w:val="single" w:sz="4" w:space="0" w:color="auto"/>
@@ -4911,6 +4907,7 @@
         <w:tc>
           <w:tcPr>
             <w:tcW w:w="720" w:type="dxa"/>
+            <w:gridSpan w:val="2"/>
             <w:tcBorders>
               <w:top w:val="single" w:sz="4" w:space="0" w:color="auto"/>
               <w:left w:val="single" w:sz="4" w:space="0" w:color="auto"/>
@@ -4941,6 +4938,7 @@
         <w:tc>
           <w:tcPr>
             <w:tcW w:w="720" w:type="dxa"/>
+            <w:gridSpan w:val="2"/>
             <w:tcBorders>
               <w:top w:val="single" w:sz="4" w:space="0" w:color="auto"/>
               <w:left w:val="single" w:sz="4" w:space="0" w:color="auto"/>
@@ -5061,21 +5059,13 @@
                 <w:sz w:val="20"/>
                 <w:szCs w:val="16"/>
               </w:rPr>
-              <w:t xml:space="preserve">Lernenden </w:t>
-            </w:r>
-            <w:r>
-              <w:rPr>
-                <w:rFonts w:ascii="Arial" w:hAnsi="Arial" w:cs="Arial"/>
-                <w:sz w:val="20"/>
-                <w:szCs w:val="16"/>
-              </w:rPr>
-              <w:t>wechselseitig etwas erklärt, sich Fragen gestellt oder Rückmeldung gegeben.</w:t>
-            </w:r>
-          </w:p>
-        </w:tc>
-        <w:tc>
-          <w:tcPr>
-            <w:tcW w:w="801" w:type="dxa"/>
+              <w:t>Lernenden wechselseitig etwas erklärt, sich Fragen gestellt oder Rückmeldung gegeben.</w:t>
+            </w:r>
+          </w:p>
+        </w:tc>
+        <w:tc>
+          <w:tcPr>
+            <w:tcW w:w="592" w:type="dxa"/>
             <w:tcBorders>
               <w:top w:val="single" w:sz="4" w:space="0" w:color="auto"/>
               <w:left w:val="single" w:sz="4" w:space="0" w:color="auto"/>
@@ -5105,7 +5095,8 @@
         </w:tc>
         <w:tc>
           <w:tcPr>
-            <w:tcW w:w="720" w:type="dxa"/>
+            <w:tcW w:w="592" w:type="dxa"/>
+            <w:gridSpan w:val="2"/>
             <w:tcBorders>
               <w:top w:val="single" w:sz="4" w:space="0" w:color="auto"/>
               <w:left w:val="single" w:sz="4" w:space="0" w:color="auto"/>
@@ -5135,7 +5126,8 @@
         </w:tc>
         <w:tc>
           <w:tcPr>
-            <w:tcW w:w="720" w:type="dxa"/>
+            <w:tcW w:w="592" w:type="dxa"/>
+            <w:gridSpan w:val="2"/>
             <w:tcBorders>
               <w:top w:val="single" w:sz="4" w:space="0" w:color="auto"/>
               <w:left w:val="single" w:sz="4" w:space="0" w:color="auto"/>
@@ -5165,7 +5157,8 @@
         </w:tc>
         <w:tc>
           <w:tcPr>
-            <w:tcW w:w="720" w:type="dxa"/>
+            <w:tcW w:w="592" w:type="dxa"/>
+            <w:gridSpan w:val="2"/>
             <w:tcBorders>
               <w:top w:val="single" w:sz="4" w:space="0" w:color="auto"/>
               <w:left w:val="single" w:sz="4" w:space="0" w:color="auto"/>
@@ -5190,6 +5183,36 @@
                 <w:szCs w:val="24"/>
               </w:rPr>
               <w:sym w:font="Wingdings" w:char="F084"/>
+            </w:r>
+          </w:p>
+        </w:tc>
+        <w:tc>
+          <w:tcPr>
+            <w:tcW w:w="593" w:type="dxa"/>
+            <w:tcBorders>
+              <w:top w:val="single" w:sz="4" w:space="0" w:color="auto"/>
+              <w:left w:val="single" w:sz="4" w:space="0" w:color="auto"/>
+              <w:bottom w:val="single" w:sz="4" w:space="0" w:color="auto"/>
+              <w:right w:val="single" w:sz="4" w:space="0" w:color="auto"/>
+            </w:tcBorders>
+            <w:vAlign w:val="bottom"/>
+          </w:tcPr>
+          <w:p>
+            <w:pPr>
+              <w:pStyle w:val="DESICheckbox"/>
+              <w:rPr>
+                <w:rFonts w:ascii="Arial" w:hAnsi="Arial" w:cs="Arial"/>
+                <w:sz w:val="16"/>
+                <w:szCs w:val="24"/>
+              </w:rPr>
+            </w:pPr>
+            <w:r>
+              <w:rPr>
+                <w:rFonts w:ascii="Arial" w:hAnsi="Arial" w:cs="Arial"/>
+                <w:sz w:val="16"/>
+                <w:szCs w:val="24"/>
+              </w:rPr>
+              <w:t>keine An-gabe</w:t>
             </w:r>
           </w:p>
         </w:tc>
@@ -5305,6 +5328,7 @@
         <w:tc>
           <w:tcPr>
             <w:tcW w:w="801" w:type="dxa"/>
+            <w:gridSpan w:val="2"/>
             <w:tcBorders>
               <w:top w:val="single" w:sz="4" w:space="0" w:color="auto"/>
               <w:left w:val="single" w:sz="4" w:space="0" w:color="auto"/>
@@ -5335,6 +5359,7 @@
         <w:tc>
           <w:tcPr>
             <w:tcW w:w="720" w:type="dxa"/>
+            <w:gridSpan w:val="2"/>
             <w:tcBorders>
               <w:top w:val="single" w:sz="4" w:space="0" w:color="auto"/>
               <w:left w:val="single" w:sz="4" w:space="0" w:color="auto"/>
@@ -5365,6 +5390,7 @@
         <w:tc>
           <w:tcPr>
             <w:tcW w:w="720" w:type="dxa"/>
+            <w:gridSpan w:val="2"/>
             <w:tcBorders>
               <w:top w:val="single" w:sz="4" w:space="0" w:color="auto"/>
               <w:left w:val="single" w:sz="4" w:space="0" w:color="auto"/>
@@ -5395,6 +5421,7 @@
         <w:tc>
           <w:tcPr>
             <w:tcW w:w="720" w:type="dxa"/>
+            <w:gridSpan w:val="2"/>
             <w:tcBorders>
               <w:top w:val="single" w:sz="4" w:space="0" w:color="auto"/>
               <w:left w:val="single" w:sz="4" w:space="0" w:color="auto"/>
@@ -5516,6 +5543,7 @@
         <w:tc>
           <w:tcPr>
             <w:tcW w:w="801" w:type="dxa"/>
+            <w:gridSpan w:val="2"/>
             <w:tcBorders>
               <w:top w:val="single" w:sz="4" w:space="0" w:color="auto"/>
               <w:left w:val="single" w:sz="4" w:space="0" w:color="auto"/>
@@ -5546,6 +5574,7 @@
         <w:tc>
           <w:tcPr>
             <w:tcW w:w="720" w:type="dxa"/>
+            <w:gridSpan w:val="2"/>
             <w:tcBorders>
               <w:top w:val="single" w:sz="4" w:space="0" w:color="auto"/>
               <w:left w:val="single" w:sz="4" w:space="0" w:color="auto"/>
@@ -5576,6 +5605,7 @@
         <w:tc>
           <w:tcPr>
             <w:tcW w:w="720" w:type="dxa"/>
+            <w:gridSpan w:val="2"/>
             <w:tcBorders>
               <w:top w:val="single" w:sz="4" w:space="0" w:color="auto"/>
               <w:left w:val="single" w:sz="4" w:space="0" w:color="auto"/>
@@ -5606,6 +5636,7 @@
         <w:tc>
           <w:tcPr>
             <w:tcW w:w="720" w:type="dxa"/>
+            <w:gridSpan w:val="2"/>
             <w:tcBorders>
               <w:top w:val="single" w:sz="4" w:space="0" w:color="auto"/>
               <w:left w:val="single" w:sz="4" w:space="0" w:color="auto"/>
@@ -5764,6 +5795,7 @@
         <w:tc>
           <w:tcPr>
             <w:tcW w:w="801" w:type="dxa"/>
+            <w:gridSpan w:val="2"/>
             <w:tcBorders>
               <w:top w:val="single" w:sz="4" w:space="0" w:color="auto"/>
               <w:left w:val="single" w:sz="4" w:space="0" w:color="auto"/>
@@ -5794,6 +5826,7 @@
         <w:tc>
           <w:tcPr>
             <w:tcW w:w="720" w:type="dxa"/>
+            <w:gridSpan w:val="2"/>
             <w:tcBorders>
               <w:top w:val="single" w:sz="4" w:space="0" w:color="auto"/>
               <w:left w:val="single" w:sz="4" w:space="0" w:color="auto"/>
@@ -5824,6 +5857,7 @@
         <w:tc>
           <w:tcPr>
             <w:tcW w:w="720" w:type="dxa"/>
+            <w:gridSpan w:val="2"/>
             <w:tcBorders>
               <w:top w:val="single" w:sz="4" w:space="0" w:color="auto"/>
               <w:left w:val="single" w:sz="4" w:space="0" w:color="auto"/>
@@ -5854,6 +5888,7 @@
         <w:tc>
           <w:tcPr>
             <w:tcW w:w="720" w:type="dxa"/>
+            <w:gridSpan w:val="2"/>
             <w:tcBorders>
               <w:top w:val="single" w:sz="4" w:space="0" w:color="auto"/>
               <w:left w:val="single" w:sz="4" w:space="0" w:color="auto"/>
@@ -5998,6 +6033,7 @@
         <w:tc>
           <w:tcPr>
             <w:tcW w:w="801" w:type="dxa"/>
+            <w:gridSpan w:val="2"/>
             <w:tcBorders>
               <w:top w:val="single" w:sz="4" w:space="0" w:color="auto"/>
               <w:left w:val="single" w:sz="4" w:space="0" w:color="auto"/>
@@ -6028,6 +6064,7 @@
         <w:tc>
           <w:tcPr>
             <w:tcW w:w="720" w:type="dxa"/>
+            <w:gridSpan w:val="2"/>
             <w:tcBorders>
               <w:top w:val="single" w:sz="4" w:space="0" w:color="auto"/>
               <w:left w:val="single" w:sz="4" w:space="0" w:color="auto"/>
@@ -6058,6 +6095,7 @@
         <w:tc>
           <w:tcPr>
             <w:tcW w:w="720" w:type="dxa"/>
+            <w:gridSpan w:val="2"/>
             <w:tcBorders>
               <w:top w:val="single" w:sz="4" w:space="0" w:color="auto"/>
               <w:left w:val="single" w:sz="4" w:space="0" w:color="auto"/>
@@ -6088,6 +6126,7 @@
         <w:tc>
           <w:tcPr>
             <w:tcW w:w="720" w:type="dxa"/>
+            <w:gridSpan w:val="2"/>
             <w:tcBorders>
               <w:top w:val="single" w:sz="4" w:space="0" w:color="auto"/>
               <w:left w:val="single" w:sz="4" w:space="0" w:color="auto"/>
@@ -6118,19 +6157,19 @@
       </w:tr>
       <w:tr>
         <w:trPr>
-          <w:trHeight w:val="493"/>
+          <w:trHeight w:val="587"/>
         </w:trPr>
         <w:tc>
           <w:tcPr>
             <w:tcW w:w="9720" w:type="dxa"/>
-            <w:gridSpan w:val="7"/>
-            <w:tcBorders>
-              <w:top w:val="single" w:sz="4" w:space="0" w:color="auto"/>
-              <w:left w:val="single" w:sz="4" w:space="0" w:color="auto"/>
-              <w:bottom w:val="single" w:sz="4" w:space="0" w:color="auto"/>
-              <w:right w:val="single" w:sz="4" w:space="0" w:color="auto"/>
-            </w:tcBorders>
-            <w:shd w:val="clear" w:color="auto" w:fill="BFBFBF"/>
+            <w:gridSpan w:val="11"/>
+            <w:tcBorders>
+              <w:top w:val="single" w:sz="4" w:space="0" w:color="auto"/>
+              <w:left w:val="single" w:sz="4" w:space="0" w:color="auto"/>
+              <w:bottom w:val="single" w:sz="4" w:space="0" w:color="auto"/>
+              <w:right w:val="single" w:sz="4" w:space="0" w:color="auto"/>
+            </w:tcBorders>
+            <w:shd w:val="clear" w:color="auto" w:fill="D0CECE" w:themeFill="background2" w:themeFillShade="E6"/>
             <w:vAlign w:val="center"/>
           </w:tcPr>
           <w:p>
@@ -6162,14 +6201,14 @@
         <w:tc>
           <w:tcPr>
             <w:tcW w:w="9720" w:type="dxa"/>
-            <w:gridSpan w:val="7"/>
-            <w:tcBorders>
-              <w:top w:val="single" w:sz="4" w:space="0" w:color="auto"/>
-              <w:left w:val="single" w:sz="4" w:space="0" w:color="auto"/>
-              <w:bottom w:val="single" w:sz="4" w:space="0" w:color="auto"/>
-              <w:right w:val="single" w:sz="4" w:space="0" w:color="auto"/>
-            </w:tcBorders>
-            <w:shd w:val="clear" w:color="auto" w:fill="D9D9D9"/>
+            <w:gridSpan w:val="11"/>
+            <w:tcBorders>
+              <w:top w:val="single" w:sz="4" w:space="0" w:color="auto"/>
+              <w:left w:val="single" w:sz="4" w:space="0" w:color="auto"/>
+              <w:bottom w:val="single" w:sz="4" w:space="0" w:color="auto"/>
+              <w:right w:val="single" w:sz="4" w:space="0" w:color="auto"/>
+            </w:tcBorders>
+            <w:shd w:val="clear" w:color="auto" w:fill="E7E6E6" w:themeFill="background2"/>
             <w:vAlign w:val="center"/>
           </w:tcPr>
           <w:p>
@@ -6311,6 +6350,7 @@
         <w:tc>
           <w:tcPr>
             <w:tcW w:w="801" w:type="dxa"/>
+            <w:gridSpan w:val="2"/>
             <w:tcBorders>
               <w:top w:val="single" w:sz="4" w:space="0" w:color="auto"/>
               <w:left w:val="single" w:sz="4" w:space="0" w:color="auto"/>
@@ -6342,6 +6382,7 @@
         <w:tc>
           <w:tcPr>
             <w:tcW w:w="720" w:type="dxa"/>
+            <w:gridSpan w:val="2"/>
             <w:tcBorders>
               <w:top w:val="single" w:sz="4" w:space="0" w:color="auto"/>
               <w:left w:val="single" w:sz="4" w:space="0" w:color="auto"/>
@@ -6373,6 +6414,7 @@
         <w:tc>
           <w:tcPr>
             <w:tcW w:w="720" w:type="dxa"/>
+            <w:gridSpan w:val="2"/>
             <w:tcBorders>
               <w:top w:val="single" w:sz="4" w:space="0" w:color="auto"/>
               <w:left w:val="single" w:sz="4" w:space="0" w:color="auto"/>
@@ -6404,6 +6446,7 @@
         <w:tc>
           <w:tcPr>
             <w:tcW w:w="720" w:type="dxa"/>
+            <w:gridSpan w:val="2"/>
             <w:tcBorders>
               <w:top w:val="single" w:sz="4" w:space="0" w:color="auto"/>
               <w:left w:val="single" w:sz="4" w:space="0" w:color="auto"/>
@@ -6560,6 +6603,7 @@
         <w:tc>
           <w:tcPr>
             <w:tcW w:w="801" w:type="dxa"/>
+            <w:gridSpan w:val="2"/>
             <w:tcBorders>
               <w:top w:val="single" w:sz="4" w:space="0" w:color="auto"/>
               <w:left w:val="single" w:sz="4" w:space="0" w:color="auto"/>
@@ -6591,6 +6635,7 @@
         <w:tc>
           <w:tcPr>
             <w:tcW w:w="720" w:type="dxa"/>
+            <w:gridSpan w:val="2"/>
             <w:tcBorders>
               <w:top w:val="single" w:sz="4" w:space="0" w:color="auto"/>
               <w:left w:val="single" w:sz="4" w:space="0" w:color="auto"/>
@@ -6622,6 +6667,7 @@
         <w:tc>
           <w:tcPr>
             <w:tcW w:w="720" w:type="dxa"/>
+            <w:gridSpan w:val="2"/>
             <w:tcBorders>
               <w:top w:val="single" w:sz="4" w:space="0" w:color="auto"/>
               <w:left w:val="single" w:sz="4" w:space="0" w:color="auto"/>
@@ -6653,6 +6699,7 @@
         <w:tc>
           <w:tcPr>
             <w:tcW w:w="720" w:type="dxa"/>
+            <w:gridSpan w:val="2"/>
             <w:tcBorders>
               <w:top w:val="single" w:sz="4" w:space="0" w:color="auto"/>
               <w:left w:val="single" w:sz="4" w:space="0" w:color="auto"/>
@@ -6800,6 +6847,7 @@
         <w:tc>
           <w:tcPr>
             <w:tcW w:w="801" w:type="dxa"/>
+            <w:gridSpan w:val="2"/>
             <w:tcBorders>
               <w:top w:val="single" w:sz="4" w:space="0" w:color="auto"/>
               <w:left w:val="single" w:sz="4" w:space="0" w:color="auto"/>
@@ -6831,6 +6879,7 @@
         <w:tc>
           <w:tcPr>
             <w:tcW w:w="720" w:type="dxa"/>
+            <w:gridSpan w:val="2"/>
             <w:tcBorders>
               <w:top w:val="single" w:sz="4" w:space="0" w:color="auto"/>
               <w:left w:val="single" w:sz="4" w:space="0" w:color="auto"/>
@@ -6862,6 +6911,7 @@
         <w:tc>
           <w:tcPr>
             <w:tcW w:w="720" w:type="dxa"/>
+            <w:gridSpan w:val="2"/>
             <w:tcBorders>
               <w:top w:val="single" w:sz="4" w:space="0" w:color="auto"/>
               <w:left w:val="single" w:sz="4" w:space="0" w:color="auto"/>
@@ -6893,6 +6943,7 @@
         <w:tc>
           <w:tcPr>
             <w:tcW w:w="720" w:type="dxa"/>
+            <w:gridSpan w:val="2"/>
             <w:tcBorders>
               <w:top w:val="single" w:sz="4" w:space="0" w:color="auto"/>
               <w:left w:val="single" w:sz="4" w:space="0" w:color="auto"/>
@@ -7026,6 +7077,7 @@
         <w:tc>
           <w:tcPr>
             <w:tcW w:w="801" w:type="dxa"/>
+            <w:gridSpan w:val="2"/>
             <w:tcBorders>
               <w:top w:val="single" w:sz="4" w:space="0" w:color="auto"/>
               <w:left w:val="single" w:sz="4" w:space="0" w:color="auto"/>
@@ -7057,6 +7109,7 @@
         <w:tc>
           <w:tcPr>
             <w:tcW w:w="720" w:type="dxa"/>
+            <w:gridSpan w:val="2"/>
             <w:tcBorders>
               <w:top w:val="single" w:sz="4" w:space="0" w:color="auto"/>
               <w:left w:val="single" w:sz="4" w:space="0" w:color="auto"/>
@@ -7088,6 +7141,7 @@
         <w:tc>
           <w:tcPr>
             <w:tcW w:w="720" w:type="dxa"/>
+            <w:gridSpan w:val="2"/>
             <w:tcBorders>
               <w:top w:val="single" w:sz="4" w:space="0" w:color="auto"/>
               <w:left w:val="single" w:sz="4" w:space="0" w:color="auto"/>
@@ -7119,6 +7173,7 @@
         <w:tc>
           <w:tcPr>
             <w:tcW w:w="720" w:type="dxa"/>
+            <w:gridSpan w:val="2"/>
             <w:tcBorders>
               <w:top w:val="single" w:sz="4" w:space="0" w:color="auto"/>
               <w:left w:val="single" w:sz="4" w:space="0" w:color="auto"/>
@@ -7266,6 +7321,7 @@
         <w:tc>
           <w:tcPr>
             <w:tcW w:w="801" w:type="dxa"/>
+            <w:gridSpan w:val="2"/>
             <w:tcBorders>
               <w:top w:val="single" w:sz="4" w:space="0" w:color="auto"/>
               <w:left w:val="single" w:sz="4" w:space="0" w:color="auto"/>
@@ -7297,6 +7353,7 @@
         <w:tc>
           <w:tcPr>
             <w:tcW w:w="720" w:type="dxa"/>
+            <w:gridSpan w:val="2"/>
             <w:tcBorders>
               <w:top w:val="single" w:sz="4" w:space="0" w:color="auto"/>
               <w:left w:val="single" w:sz="4" w:space="0" w:color="auto"/>
@@ -7328,6 +7385,7 @@
         <w:tc>
           <w:tcPr>
             <w:tcW w:w="720" w:type="dxa"/>
+            <w:gridSpan w:val="2"/>
             <w:tcBorders>
               <w:top w:val="single" w:sz="4" w:space="0" w:color="auto"/>
               <w:left w:val="single" w:sz="4" w:space="0" w:color="auto"/>
@@ -7359,6 +7417,7 @@
         <w:tc>
           <w:tcPr>
             <w:tcW w:w="720" w:type="dxa"/>
+            <w:gridSpan w:val="2"/>
             <w:tcBorders>
               <w:top w:val="single" w:sz="4" w:space="0" w:color="auto"/>
               <w:left w:val="single" w:sz="4" w:space="0" w:color="auto"/>
@@ -7533,6 +7592,7 @@
         <w:tc>
           <w:tcPr>
             <w:tcW w:w="801" w:type="dxa"/>
+            <w:gridSpan w:val="2"/>
             <w:tcBorders>
               <w:top w:val="single" w:sz="4" w:space="0" w:color="auto"/>
               <w:left w:val="single" w:sz="4" w:space="0" w:color="auto"/>
@@ -7564,6 +7624,7 @@
         <w:tc>
           <w:tcPr>
             <w:tcW w:w="720" w:type="dxa"/>
+            <w:gridSpan w:val="2"/>
             <w:tcBorders>
               <w:top w:val="single" w:sz="4" w:space="0" w:color="auto"/>
               <w:left w:val="single" w:sz="4" w:space="0" w:color="auto"/>
@@ -7595,6 +7656,7 @@
         <w:tc>
           <w:tcPr>
             <w:tcW w:w="720" w:type="dxa"/>
+            <w:gridSpan w:val="2"/>
             <w:tcBorders>
               <w:top w:val="single" w:sz="4" w:space="0" w:color="auto"/>
               <w:left w:val="single" w:sz="4" w:space="0" w:color="auto"/>
@@ -7626,6 +7688,7 @@
         <w:tc>
           <w:tcPr>
             <w:tcW w:w="720" w:type="dxa"/>
+            <w:gridSpan w:val="2"/>
             <w:tcBorders>
               <w:top w:val="single" w:sz="4" w:space="0" w:color="auto"/>
               <w:left w:val="single" w:sz="4" w:space="0" w:color="auto"/>
@@ -7800,6 +7863,7 @@
         <w:tc>
           <w:tcPr>
             <w:tcW w:w="801" w:type="dxa"/>
+            <w:gridSpan w:val="2"/>
             <w:tcBorders>
               <w:top w:val="single" w:sz="4" w:space="0" w:color="auto"/>
               <w:left w:val="single" w:sz="4" w:space="0" w:color="auto"/>
@@ -7831,6 +7895,7 @@
         <w:tc>
           <w:tcPr>
             <w:tcW w:w="720" w:type="dxa"/>
+            <w:gridSpan w:val="2"/>
             <w:tcBorders>
               <w:top w:val="single" w:sz="4" w:space="0" w:color="auto"/>
               <w:left w:val="single" w:sz="4" w:space="0" w:color="auto"/>
@@ -7862,6 +7927,7 @@
         <w:tc>
           <w:tcPr>
             <w:tcW w:w="720" w:type="dxa"/>
+            <w:gridSpan w:val="2"/>
             <w:tcBorders>
               <w:top w:val="single" w:sz="4" w:space="0" w:color="auto"/>
               <w:left w:val="single" w:sz="4" w:space="0" w:color="auto"/>
@@ -7893,6 +7959,7 @@
         <w:tc>
           <w:tcPr>
             <w:tcW w:w="720" w:type="dxa"/>
+            <w:gridSpan w:val="2"/>
             <w:tcBorders>
               <w:top w:val="single" w:sz="4" w:space="0" w:color="auto"/>
               <w:left w:val="single" w:sz="4" w:space="0" w:color="auto"/>
@@ -7929,14 +7996,14 @@
         <w:tc>
           <w:tcPr>
             <w:tcW w:w="9720" w:type="dxa"/>
-            <w:gridSpan w:val="7"/>
-            <w:tcBorders>
-              <w:top w:val="single" w:sz="4" w:space="0" w:color="auto"/>
-              <w:left w:val="single" w:sz="4" w:space="0" w:color="auto"/>
-              <w:bottom w:val="single" w:sz="4" w:space="0" w:color="auto"/>
-              <w:right w:val="single" w:sz="4" w:space="0" w:color="auto"/>
-            </w:tcBorders>
-            <w:shd w:val="clear" w:color="auto" w:fill="D9D9D9"/>
+            <w:gridSpan w:val="11"/>
+            <w:tcBorders>
+              <w:top w:val="single" w:sz="4" w:space="0" w:color="auto"/>
+              <w:left w:val="single" w:sz="4" w:space="0" w:color="auto"/>
+              <w:bottom w:val="single" w:sz="4" w:space="0" w:color="auto"/>
+              <w:right w:val="single" w:sz="4" w:space="0" w:color="auto"/>
+            </w:tcBorders>
+            <w:shd w:val="clear" w:color="auto" w:fill="E7E6E6" w:themeFill="background2"/>
             <w:vAlign w:val="center"/>
           </w:tcPr>
           <w:p>
@@ -8097,6 +8164,7 @@
         <w:tc>
           <w:tcPr>
             <w:tcW w:w="801" w:type="dxa"/>
+            <w:gridSpan w:val="2"/>
             <w:tcBorders>
               <w:top w:val="single" w:sz="4" w:space="0" w:color="auto"/>
               <w:left w:val="single" w:sz="4" w:space="0" w:color="auto"/>
@@ -8128,6 +8196,7 @@
         <w:tc>
           <w:tcPr>
             <w:tcW w:w="720" w:type="dxa"/>
+            <w:gridSpan w:val="2"/>
             <w:tcBorders>
               <w:top w:val="single" w:sz="4" w:space="0" w:color="auto"/>
               <w:left w:val="single" w:sz="4" w:space="0" w:color="auto"/>
@@ -8159,6 +8228,7 @@
         <w:tc>
           <w:tcPr>
             <w:tcW w:w="720" w:type="dxa"/>
+            <w:gridSpan w:val="2"/>
             <w:tcBorders>
               <w:top w:val="single" w:sz="4" w:space="0" w:color="auto"/>
               <w:left w:val="single" w:sz="4" w:space="0" w:color="auto"/>
@@ -8190,6 +8260,7 @@
         <w:tc>
           <w:tcPr>
             <w:tcW w:w="720" w:type="dxa"/>
+            <w:gridSpan w:val="2"/>
             <w:tcBorders>
               <w:top w:val="single" w:sz="4" w:space="0" w:color="auto"/>
               <w:left w:val="single" w:sz="4" w:space="0" w:color="auto"/>
@@ -8355,6 +8426,7 @@
         <w:tc>
           <w:tcPr>
             <w:tcW w:w="801" w:type="dxa"/>
+            <w:gridSpan w:val="2"/>
             <w:tcBorders>
               <w:top w:val="single" w:sz="4" w:space="0" w:color="auto"/>
               <w:left w:val="single" w:sz="4" w:space="0" w:color="auto"/>
@@ -8386,6 +8458,7 @@
         <w:tc>
           <w:tcPr>
             <w:tcW w:w="720" w:type="dxa"/>
+            <w:gridSpan w:val="2"/>
             <w:tcBorders>
               <w:top w:val="single" w:sz="4" w:space="0" w:color="auto"/>
               <w:left w:val="single" w:sz="4" w:space="0" w:color="auto"/>
@@ -8417,6 +8490,7 @@
         <w:tc>
           <w:tcPr>
             <w:tcW w:w="720" w:type="dxa"/>
+            <w:gridSpan w:val="2"/>
             <w:tcBorders>
               <w:top w:val="single" w:sz="4" w:space="0" w:color="auto"/>
               <w:left w:val="single" w:sz="4" w:space="0" w:color="auto"/>
@@ -8448,6 +8522,7 @@
         <w:tc>
           <w:tcPr>
             <w:tcW w:w="720" w:type="dxa"/>
+            <w:gridSpan w:val="2"/>
             <w:tcBorders>
               <w:top w:val="single" w:sz="4" w:space="0" w:color="auto"/>
               <w:left w:val="single" w:sz="4" w:space="0" w:color="auto"/>
@@ -8604,6 +8679,7 @@
         <w:tc>
           <w:tcPr>
             <w:tcW w:w="801" w:type="dxa"/>
+            <w:gridSpan w:val="2"/>
             <w:tcBorders>
               <w:top w:val="single" w:sz="4" w:space="0" w:color="auto"/>
               <w:left w:val="single" w:sz="4" w:space="0" w:color="auto"/>
@@ -8635,6 +8711,7 @@
         <w:tc>
           <w:tcPr>
             <w:tcW w:w="720" w:type="dxa"/>
+            <w:gridSpan w:val="2"/>
             <w:tcBorders>
               <w:top w:val="single" w:sz="4" w:space="0" w:color="auto"/>
               <w:left w:val="single" w:sz="4" w:space="0" w:color="auto"/>
@@ -8666,6 +8743,7 @@
         <w:tc>
           <w:tcPr>
             <w:tcW w:w="720" w:type="dxa"/>
+            <w:gridSpan w:val="2"/>
             <w:tcBorders>
               <w:top w:val="single" w:sz="4" w:space="0" w:color="auto"/>
               <w:left w:val="single" w:sz="4" w:space="0" w:color="auto"/>
@@ -8697,6 +8775,7 @@
         <w:tc>
           <w:tcPr>
             <w:tcW w:w="720" w:type="dxa"/>
+            <w:gridSpan w:val="2"/>
             <w:tcBorders>
               <w:top w:val="single" w:sz="4" w:space="0" w:color="auto"/>
               <w:left w:val="single" w:sz="4" w:space="0" w:color="auto"/>
@@ -8765,14 +8844,23 @@
                 <w:sz w:val="16"/>
                 <w:szCs w:val="16"/>
               </w:rPr>
-              <w:t>34</w:t>
+              <w:t>3</w:t>
+            </w:r>
+            <w:r>
+              <w:rPr>
+                <w:b/>
+                <w:color w:val="000000"/>
+                <w:sz w:val="16"/>
+                <w:szCs w:val="16"/>
+              </w:rPr>
+              <w:t>3</w:t>
             </w:r>
           </w:p>
         </w:tc>
         <w:tc>
           <w:tcPr>
             <w:tcW w:w="9360" w:type="dxa"/>
-            <w:gridSpan w:val="5"/>
+            <w:gridSpan w:val="9"/>
             <w:tcBorders>
               <w:top w:val="single" w:sz="4" w:space="0" w:color="auto"/>
               <w:left w:val="single" w:sz="4" w:space="0" w:color="auto"/>
@@ -8845,14 +8933,14 @@
         <w:tc>
           <w:tcPr>
             <w:tcW w:w="9720" w:type="dxa"/>
-            <w:gridSpan w:val="7"/>
-            <w:tcBorders>
-              <w:top w:val="single" w:sz="4" w:space="0" w:color="auto"/>
-              <w:left w:val="single" w:sz="4" w:space="0" w:color="auto"/>
-              <w:bottom w:val="single" w:sz="4" w:space="0" w:color="auto"/>
-              <w:right w:val="single" w:sz="4" w:space="0" w:color="auto"/>
-            </w:tcBorders>
-            <w:shd w:val="clear" w:color="auto" w:fill="D9D9D9"/>
+            <w:gridSpan w:val="11"/>
+            <w:tcBorders>
+              <w:top w:val="single" w:sz="4" w:space="0" w:color="auto"/>
+              <w:left w:val="single" w:sz="4" w:space="0" w:color="auto"/>
+              <w:bottom w:val="single" w:sz="4" w:space="0" w:color="auto"/>
+              <w:right w:val="single" w:sz="4" w:space="0" w:color="auto"/>
+            </w:tcBorders>
+            <w:shd w:val="clear" w:color="auto" w:fill="E7E6E6" w:themeFill="background2"/>
             <w:vAlign w:val="center"/>
           </w:tcPr>
           <w:p>
@@ -8915,7 +9003,16 @@
                 <w:sz w:val="16"/>
                 <w:szCs w:val="16"/>
               </w:rPr>
-              <w:t>35</w:t>
+              <w:t>3</w:t>
+            </w:r>
+            <w:r>
+              <w:rPr>
+                <w:b/>
+                <w:color w:val="000000"/>
+                <w:sz w:val="16"/>
+                <w:szCs w:val="16"/>
+              </w:rPr>
+              <w:t>4</w:t>
             </w:r>
           </w:p>
         </w:tc>
@@ -9012,6 +9109,7 @@
         <w:tc>
           <w:tcPr>
             <w:tcW w:w="801" w:type="dxa"/>
+            <w:gridSpan w:val="2"/>
             <w:tcBorders>
               <w:top w:val="single" w:sz="4" w:space="0" w:color="auto"/>
               <w:left w:val="single" w:sz="4" w:space="0" w:color="auto"/>
@@ -9043,6 +9141,7 @@
         <w:tc>
           <w:tcPr>
             <w:tcW w:w="720" w:type="dxa"/>
+            <w:gridSpan w:val="2"/>
             <w:tcBorders>
               <w:top w:val="single" w:sz="4" w:space="0" w:color="auto"/>
               <w:left w:val="single" w:sz="4" w:space="0" w:color="auto"/>
@@ -9074,6 +9173,7 @@
         <w:tc>
           <w:tcPr>
             <w:tcW w:w="720" w:type="dxa"/>
+            <w:gridSpan w:val="2"/>
             <w:tcBorders>
               <w:top w:val="single" w:sz="4" w:space="0" w:color="auto"/>
               <w:left w:val="single" w:sz="4" w:space="0" w:color="auto"/>
@@ -9105,6 +9205,7 @@
         <w:tc>
           <w:tcPr>
             <w:tcW w:w="720" w:type="dxa"/>
+            <w:gridSpan w:val="2"/>
             <w:tcBorders>
               <w:top w:val="single" w:sz="4" w:space="0" w:color="auto"/>
               <w:left w:val="single" w:sz="4" w:space="0" w:color="auto"/>
@@ -9173,7 +9274,16 @@
                 <w:sz w:val="16"/>
                 <w:szCs w:val="16"/>
               </w:rPr>
-              <w:t>36</w:t>
+              <w:t>3</w:t>
+            </w:r>
+            <w:r>
+              <w:rPr>
+                <w:b/>
+                <w:color w:val="000000"/>
+                <w:sz w:val="16"/>
+                <w:szCs w:val="16"/>
+              </w:rPr>
+              <w:t>5</w:t>
             </w:r>
           </w:p>
         </w:tc>
@@ -9297,6 +9407,7 @@
         <w:tc>
           <w:tcPr>
             <w:tcW w:w="801" w:type="dxa"/>
+            <w:gridSpan w:val="2"/>
             <w:tcBorders>
               <w:top w:val="single" w:sz="4" w:space="0" w:color="auto"/>
               <w:left w:val="single" w:sz="4" w:space="0" w:color="auto"/>
@@ -9328,6 +9439,7 @@
         <w:tc>
           <w:tcPr>
             <w:tcW w:w="720" w:type="dxa"/>
+            <w:gridSpan w:val="2"/>
             <w:tcBorders>
               <w:top w:val="single" w:sz="4" w:space="0" w:color="auto"/>
               <w:left w:val="single" w:sz="4" w:space="0" w:color="auto"/>
@@ -9359,6 +9471,7 @@
         <w:tc>
           <w:tcPr>
             <w:tcW w:w="720" w:type="dxa"/>
+            <w:gridSpan w:val="2"/>
             <w:tcBorders>
               <w:top w:val="single" w:sz="4" w:space="0" w:color="auto"/>
               <w:left w:val="single" w:sz="4" w:space="0" w:color="auto"/>
@@ -9390,6 +9503,7 @@
         <w:tc>
           <w:tcPr>
             <w:tcW w:w="720" w:type="dxa"/>
+            <w:gridSpan w:val="2"/>
             <w:tcBorders>
               <w:top w:val="single" w:sz="4" w:space="0" w:color="auto"/>
               <w:left w:val="single" w:sz="4" w:space="0" w:color="auto"/>
@@ -9458,7 +9572,16 @@
                 <w:sz w:val="16"/>
                 <w:szCs w:val="16"/>
               </w:rPr>
-              <w:t>37</w:t>
+              <w:t>3</w:t>
+            </w:r>
+            <w:r>
+              <w:rPr>
+                <w:b/>
+                <w:color w:val="000000"/>
+                <w:sz w:val="16"/>
+                <w:szCs w:val="16"/>
+              </w:rPr>
+              <w:t>6</w:t>
             </w:r>
           </w:p>
         </w:tc>
@@ -9582,6 +9705,7 @@
         <w:tc>
           <w:tcPr>
             <w:tcW w:w="801" w:type="dxa"/>
+            <w:gridSpan w:val="2"/>
             <w:tcBorders>
               <w:top w:val="single" w:sz="4" w:space="0" w:color="auto"/>
               <w:left w:val="single" w:sz="4" w:space="0" w:color="auto"/>
@@ -9613,6 +9737,7 @@
         <w:tc>
           <w:tcPr>
             <w:tcW w:w="720" w:type="dxa"/>
+            <w:gridSpan w:val="2"/>
             <w:tcBorders>
               <w:top w:val="single" w:sz="4" w:space="0" w:color="auto"/>
               <w:left w:val="single" w:sz="4" w:space="0" w:color="auto"/>
@@ -9644,6 +9769,7 @@
         <w:tc>
           <w:tcPr>
             <w:tcW w:w="720" w:type="dxa"/>
+            <w:gridSpan w:val="2"/>
             <w:tcBorders>
               <w:top w:val="single" w:sz="4" w:space="0" w:color="auto"/>
               <w:left w:val="single" w:sz="4" w:space="0" w:color="auto"/>
@@ -9675,6 +9801,7 @@
         <w:tc>
           <w:tcPr>
             <w:tcW w:w="720" w:type="dxa"/>
+            <w:gridSpan w:val="2"/>
             <w:tcBorders>
               <w:top w:val="single" w:sz="4" w:space="0" w:color="auto"/>
               <w:left w:val="single" w:sz="4" w:space="0" w:color="auto"/>
@@ -9743,7 +9870,16 @@
                 <w:sz w:val="16"/>
                 <w:szCs w:val="16"/>
               </w:rPr>
-              <w:t>38</w:t>
+              <w:t>3</w:t>
+            </w:r>
+            <w:r>
+              <w:rPr>
+                <w:b/>
+                <w:color w:val="000000"/>
+                <w:sz w:val="16"/>
+                <w:szCs w:val="16"/>
+              </w:rPr>
+              <w:t>7</w:t>
             </w:r>
           </w:p>
         </w:tc>
@@ -9831,6 +9967,7 @@
         <w:tc>
           <w:tcPr>
             <w:tcW w:w="801" w:type="dxa"/>
+            <w:gridSpan w:val="2"/>
             <w:tcBorders>
               <w:top w:val="single" w:sz="4" w:space="0" w:color="auto"/>
               <w:left w:val="single" w:sz="4" w:space="0" w:color="auto"/>
@@ -9862,6 +9999,7 @@
         <w:tc>
           <w:tcPr>
             <w:tcW w:w="720" w:type="dxa"/>
+            <w:gridSpan w:val="2"/>
             <w:tcBorders>
               <w:top w:val="single" w:sz="4" w:space="0" w:color="auto"/>
               <w:left w:val="single" w:sz="4" w:space="0" w:color="auto"/>
@@ -9893,6 +10031,7 @@
         <w:tc>
           <w:tcPr>
             <w:tcW w:w="720" w:type="dxa"/>
+            <w:gridSpan w:val="2"/>
             <w:tcBorders>
               <w:top w:val="single" w:sz="4" w:space="0" w:color="auto"/>
               <w:left w:val="single" w:sz="4" w:space="0" w:color="auto"/>
@@ -9924,6 +10063,7 @@
         <w:tc>
           <w:tcPr>
             <w:tcW w:w="720" w:type="dxa"/>
+            <w:gridSpan w:val="2"/>
             <w:tcBorders>
               <w:top w:val="single" w:sz="4" w:space="0" w:color="auto"/>
               <w:left w:val="single" w:sz="4" w:space="0" w:color="auto"/>
@@ -9992,7 +10132,16 @@
                 <w:sz w:val="16"/>
                 <w:szCs w:val="16"/>
               </w:rPr>
-              <w:t>39</w:t>
+              <w:t>3</w:t>
+            </w:r>
+            <w:r>
+              <w:rPr>
+                <w:b/>
+                <w:color w:val="000000"/>
+                <w:sz w:val="16"/>
+                <w:szCs w:val="16"/>
+              </w:rPr>
+              <w:t>8</w:t>
             </w:r>
           </w:p>
         </w:tc>
@@ -10080,6 +10229,7 @@
         <w:tc>
           <w:tcPr>
             <w:tcW w:w="801" w:type="dxa"/>
+            <w:gridSpan w:val="2"/>
             <w:tcBorders>
               <w:top w:val="single" w:sz="4" w:space="0" w:color="auto"/>
               <w:left w:val="single" w:sz="4" w:space="0" w:color="auto"/>
@@ -10111,6 +10261,7 @@
         <w:tc>
           <w:tcPr>
             <w:tcW w:w="720" w:type="dxa"/>
+            <w:gridSpan w:val="2"/>
             <w:tcBorders>
               <w:top w:val="single" w:sz="4" w:space="0" w:color="auto"/>
               <w:left w:val="single" w:sz="4" w:space="0" w:color="auto"/>
@@ -10142,6 +10293,7 @@
         <w:tc>
           <w:tcPr>
             <w:tcW w:w="720" w:type="dxa"/>
+            <w:gridSpan w:val="2"/>
             <w:tcBorders>
               <w:top w:val="single" w:sz="4" w:space="0" w:color="auto"/>
               <w:left w:val="single" w:sz="4" w:space="0" w:color="auto"/>
@@ -10173,6 +10325,7 @@
         <w:tc>
           <w:tcPr>
             <w:tcW w:w="720" w:type="dxa"/>
+            <w:gridSpan w:val="2"/>
             <w:tcBorders>
               <w:top w:val="single" w:sz="4" w:space="0" w:color="auto"/>
               <w:left w:val="single" w:sz="4" w:space="0" w:color="auto"/>
@@ -10241,14 +10394,14 @@
                 <w:sz w:val="16"/>
                 <w:szCs w:val="16"/>
               </w:rPr>
-              <w:t>40</w:t>
+              <w:t>39</w:t>
             </w:r>
           </w:p>
         </w:tc>
         <w:tc>
           <w:tcPr>
             <w:tcW w:w="9360" w:type="dxa"/>
-            <w:gridSpan w:val="5"/>
+            <w:gridSpan w:val="9"/>
             <w:tcBorders>
               <w:top w:val="single" w:sz="4" w:space="0" w:color="auto"/>
               <w:left w:val="single" w:sz="4" w:space="0" w:color="auto"/>
@@ -10453,6 +10606,7 @@
         <w:tc>
           <w:tcPr>
             <w:tcW w:w="801" w:type="dxa"/>
+            <w:gridSpan w:val="2"/>
             <w:tcBorders>
               <w:top w:val="single" w:sz="4" w:space="0" w:color="auto"/>
               <w:bottom w:val="single" w:sz="4" w:space="0" w:color="auto"/>
@@ -10474,6 +10628,7 @@
         <w:tc>
           <w:tcPr>
             <w:tcW w:w="720" w:type="dxa"/>
+            <w:gridSpan w:val="2"/>
             <w:tcBorders>
               <w:top w:val="single" w:sz="4" w:space="0" w:color="auto"/>
               <w:bottom w:val="single" w:sz="4" w:space="0" w:color="auto"/>
@@ -10495,6 +10650,7 @@
         <w:tc>
           <w:tcPr>
             <w:tcW w:w="720" w:type="dxa"/>
+            <w:gridSpan w:val="2"/>
             <w:tcBorders>
               <w:top w:val="single" w:sz="4" w:space="0" w:color="auto"/>
               <w:bottom w:val="single" w:sz="4" w:space="0" w:color="auto"/>
@@ -10516,6 +10672,7 @@
         <w:tc>
           <w:tcPr>
             <w:tcW w:w="720" w:type="dxa"/>
+            <w:gridSpan w:val="2"/>
             <w:tcBorders>
               <w:top w:val="single" w:sz="4" w:space="0" w:color="auto"/>
               <w:bottom w:val="single" w:sz="4" w:space="0" w:color="auto"/>
@@ -10542,14 +10699,14 @@
         <w:tc>
           <w:tcPr>
             <w:tcW w:w="9720" w:type="dxa"/>
-            <w:gridSpan w:val="7"/>
-            <w:tcBorders>
-              <w:top w:val="single" w:sz="4" w:space="0" w:color="auto"/>
-              <w:left w:val="single" w:sz="4" w:space="0" w:color="auto"/>
-              <w:bottom w:val="single" w:sz="4" w:space="0" w:color="auto"/>
-              <w:right w:val="single" w:sz="4" w:space="0" w:color="auto"/>
-            </w:tcBorders>
-            <w:shd w:val="clear" w:color="auto" w:fill="A6A6A6"/>
+            <w:gridSpan w:val="11"/>
+            <w:tcBorders>
+              <w:top w:val="single" w:sz="4" w:space="0" w:color="auto"/>
+              <w:left w:val="single" w:sz="4" w:space="0" w:color="auto"/>
+              <w:bottom w:val="single" w:sz="4" w:space="0" w:color="auto"/>
+              <w:right w:val="single" w:sz="4" w:space="0" w:color="auto"/>
+            </w:tcBorders>
+            <w:shd w:val="clear" w:color="auto" w:fill="D0CECE" w:themeFill="background2" w:themeFillShade="E6"/>
             <w:vAlign w:val="center"/>
           </w:tcPr>
           <w:p>
@@ -10614,7 +10771,16 @@
                 <w:sz w:val="16"/>
                 <w:szCs w:val="16"/>
               </w:rPr>
-              <w:t>41</w:t>
+              <w:t>4</w:t>
+            </w:r>
+            <w:r>
+              <w:rPr>
+                <w:b/>
+                <w:color w:val="000000"/>
+                <w:sz w:val="16"/>
+                <w:szCs w:val="16"/>
+              </w:rPr>
+              <w:t>0</w:t>
             </w:r>
           </w:p>
         </w:tc>
@@ -10702,6 +10868,7 @@
         <w:tc>
           <w:tcPr>
             <w:tcW w:w="801" w:type="dxa"/>
+            <w:gridSpan w:val="2"/>
             <w:tcBorders>
               <w:top w:val="single" w:sz="4" w:space="0" w:color="auto"/>
               <w:left w:val="single" w:sz="4" w:space="0" w:color="auto"/>
@@ -10733,6 +10900,7 @@
         <w:tc>
           <w:tcPr>
             <w:tcW w:w="720" w:type="dxa"/>
+            <w:gridSpan w:val="2"/>
             <w:tcBorders>
               <w:top w:val="single" w:sz="4" w:space="0" w:color="auto"/>
               <w:left w:val="single" w:sz="4" w:space="0" w:color="auto"/>
@@ -10764,6 +10932,7 @@
         <w:tc>
           <w:tcPr>
             <w:tcW w:w="720" w:type="dxa"/>
+            <w:gridSpan w:val="2"/>
             <w:tcBorders>
               <w:top w:val="single" w:sz="4" w:space="0" w:color="auto"/>
               <w:left w:val="single" w:sz="4" w:space="0" w:color="auto"/>
@@ -10795,6 +10964,7 @@
         <w:tc>
           <w:tcPr>
             <w:tcW w:w="720" w:type="dxa"/>
+            <w:gridSpan w:val="2"/>
             <w:tcBorders>
               <w:top w:val="single" w:sz="4" w:space="0" w:color="auto"/>
               <w:left w:val="single" w:sz="4" w:space="0" w:color="auto"/>
@@ -10863,7 +11033,16 @@
                 <w:sz w:val="16"/>
                 <w:szCs w:val="16"/>
               </w:rPr>
-              <w:t>42</w:t>
+              <w:t>4</w:t>
+            </w:r>
+            <w:r>
+              <w:rPr>
+                <w:b/>
+                <w:color w:val="000000"/>
+                <w:sz w:val="16"/>
+                <w:szCs w:val="16"/>
+              </w:rPr>
+              <w:t>1</w:t>
             </w:r>
           </w:p>
         </w:tc>
@@ -10933,6 +11112,7 @@
         <w:tc>
           <w:tcPr>
             <w:tcW w:w="801" w:type="dxa"/>
+            <w:gridSpan w:val="2"/>
             <w:tcBorders>
               <w:top w:val="single" w:sz="4" w:space="0" w:color="auto"/>
               <w:left w:val="single" w:sz="4" w:space="0" w:color="auto"/>
@@ -10964,6 +11144,7 @@
         <w:tc>
           <w:tcPr>
             <w:tcW w:w="720" w:type="dxa"/>
+            <w:gridSpan w:val="2"/>
             <w:tcBorders>
               <w:top w:val="single" w:sz="4" w:space="0" w:color="auto"/>
               <w:left w:val="single" w:sz="4" w:space="0" w:color="auto"/>
@@ -10995,6 +11176,7 @@
         <w:tc>
           <w:tcPr>
             <w:tcW w:w="720" w:type="dxa"/>
+            <w:gridSpan w:val="2"/>
             <w:tcBorders>
               <w:top w:val="single" w:sz="4" w:space="0" w:color="auto"/>
               <w:left w:val="single" w:sz="4" w:space="0" w:color="auto"/>
@@ -11026,6 +11208,7 @@
         <w:tc>
           <w:tcPr>
             <w:tcW w:w="720" w:type="dxa"/>
+            <w:gridSpan w:val="2"/>
             <w:tcBorders>
               <w:top w:val="single" w:sz="4" w:space="0" w:color="auto"/>
               <w:left w:val="single" w:sz="4" w:space="0" w:color="auto"/>
@@ -11103,7 +11286,7 @@
                 <w:sz w:val="16"/>
                 <w:szCs w:val="16"/>
               </w:rPr>
-              <w:t>3</w:t>
+              <w:t>2</w:t>
             </w:r>
           </w:p>
         </w:tc>
@@ -11209,6 +11392,7 @@
         <w:tc>
           <w:tcPr>
             <w:tcW w:w="801" w:type="dxa"/>
+            <w:gridSpan w:val="2"/>
             <w:tcBorders>
               <w:top w:val="single" w:sz="4" w:space="0" w:color="auto"/>
               <w:left w:val="single" w:sz="4" w:space="0" w:color="auto"/>
@@ -11240,6 +11424,7 @@
         <w:tc>
           <w:tcPr>
             <w:tcW w:w="720" w:type="dxa"/>
+            <w:gridSpan w:val="2"/>
             <w:tcBorders>
               <w:top w:val="single" w:sz="4" w:space="0" w:color="auto"/>
               <w:left w:val="single" w:sz="4" w:space="0" w:color="auto"/>
@@ -11271,6 +11456,7 @@
         <w:tc>
           <w:tcPr>
             <w:tcW w:w="720" w:type="dxa"/>
+            <w:gridSpan w:val="2"/>
             <w:tcBorders>
               <w:top w:val="single" w:sz="4" w:space="0" w:color="auto"/>
               <w:left w:val="single" w:sz="4" w:space="0" w:color="auto"/>
@@ -11302,6 +11488,7 @@
         <w:tc>
           <w:tcPr>
             <w:tcW w:w="720" w:type="dxa"/>
+            <w:gridSpan w:val="2"/>
             <w:tcBorders>
               <w:top w:val="single" w:sz="4" w:space="0" w:color="auto"/>
               <w:left w:val="single" w:sz="4" w:space="0" w:color="auto"/>
@@ -11338,9 +11525,9 @@
         <w:tc>
           <w:tcPr>
             <w:tcW w:w="9720" w:type="dxa"/>
-            <w:gridSpan w:val="7"/>
-            <w:tcBorders>
-              <w:top w:val="single" w:sz="4" w:space="0" w:color="auto"/>
+            <w:gridSpan w:val="11"/>
+            <w:tcBorders>
+              <w:bottom w:val="single" w:sz="4" w:space="0" w:color="auto"/>
             </w:tcBorders>
             <w:shd w:val="clear" w:color="auto" w:fill="auto"/>
             <w:vAlign w:val="center"/>
@@ -11348,6 +11535,17 @@
           <w:p>
             <w:pPr>
               <w:pStyle w:val="DESICheckbox"/>
+              <w:rPr>
+                <w:rFonts w:ascii="Arial" w:hAnsi="Arial" w:cs="Arial"/>
+                <w:sz w:val="24"/>
+                <w:szCs w:val="24"/>
+              </w:rPr>
+            </w:pPr>
+          </w:p>
+          <w:p>
+            <w:pPr>
+              <w:pStyle w:val="DESICheckbox"/>
+              <w:jc w:val="left"/>
               <w:rPr>
                 <w:rFonts w:ascii="Arial" w:hAnsi="Arial" w:cs="Arial"/>
                 <w:sz w:val="24"/>
@@ -11364,13 +11562,14 @@
         <w:tc>
           <w:tcPr>
             <w:tcW w:w="9720" w:type="dxa"/>
-            <w:gridSpan w:val="7"/>
-            <w:tcBorders>
-              <w:left w:val="single" w:sz="4" w:space="0" w:color="auto"/>
-              <w:bottom w:val="single" w:sz="4" w:space="0" w:color="auto"/>
-              <w:right w:val="single" w:sz="4" w:space="0" w:color="auto"/>
-            </w:tcBorders>
-            <w:shd w:val="clear" w:color="auto" w:fill="BFBFBF"/>
+            <w:gridSpan w:val="11"/>
+            <w:tcBorders>
+              <w:top w:val="single" w:sz="4" w:space="0" w:color="auto"/>
+              <w:left w:val="single" w:sz="4" w:space="0" w:color="auto"/>
+              <w:bottom w:val="single" w:sz="4" w:space="0" w:color="auto"/>
+              <w:right w:val="single" w:sz="4" w:space="0" w:color="auto"/>
+            </w:tcBorders>
+            <w:shd w:val="clear" w:color="auto" w:fill="D0CECE" w:themeFill="background2" w:themeFillShade="E6"/>
             <w:vAlign w:val="center"/>
           </w:tcPr>
           <w:p>
@@ -11440,7 +11639,7 @@
         <w:tc>
           <w:tcPr>
             <w:tcW w:w="9369" w:type="dxa"/>
-            <w:gridSpan w:val="6"/>
+            <w:gridSpan w:val="10"/>
             <w:tcBorders>
               <w:top w:val="single" w:sz="4" w:space="0" w:color="auto"/>
               <w:left w:val="single" w:sz="4" w:space="0" w:color="auto"/>
@@ -11515,7 +11714,7 @@
         <w:tc>
           <w:tcPr>
             <w:tcW w:w="9369" w:type="dxa"/>
-            <w:gridSpan w:val="6"/>
+            <w:gridSpan w:val="10"/>
             <w:tcBorders>
               <w:top w:val="single" w:sz="4" w:space="0" w:color="auto"/>
               <w:left w:val="single" w:sz="4" w:space="0" w:color="auto"/>
@@ -11599,7 +11798,7 @@
         <w:tc>
           <w:tcPr>
             <w:tcW w:w="9369" w:type="dxa"/>
-            <w:gridSpan w:val="6"/>
+            <w:gridSpan w:val="10"/>
             <w:tcBorders>
               <w:top w:val="single" w:sz="4" w:space="0" w:color="auto"/>
               <w:left w:val="single" w:sz="4" w:space="0" w:color="auto"/>
@@ -11895,7 +12094,7 @@
         <w:tc>
           <w:tcPr>
             <w:tcW w:w="9369" w:type="dxa"/>
-            <w:gridSpan w:val="6"/>
+            <w:gridSpan w:val="10"/>
             <w:tcBorders>
               <w:top w:val="single" w:sz="4" w:space="0" w:color="auto"/>
               <w:left w:val="single" w:sz="4" w:space="0" w:color="auto"/>
@@ -11997,7 +12196,7 @@
         <w:tc>
           <w:tcPr>
             <w:tcW w:w="9369" w:type="dxa"/>
-            <w:gridSpan w:val="6"/>
+            <w:gridSpan w:val="10"/>
             <w:tcBorders>
               <w:top w:val="single" w:sz="4" w:space="0" w:color="auto"/>
               <w:left w:val="single" w:sz="4" w:space="0" w:color="auto"/>
@@ -12363,7 +12562,7 @@
         <w:tc>
           <w:tcPr>
             <w:tcW w:w="9369" w:type="dxa"/>
-            <w:gridSpan w:val="6"/>
+            <w:gridSpan w:val="10"/>
             <w:tcBorders>
               <w:top w:val="single" w:sz="4" w:space="0" w:color="auto"/>
               <w:left w:val="single" w:sz="4" w:space="0" w:color="auto"/>
@@ -12995,7 +13194,7 @@
         <w:tc>
           <w:tcPr>
             <w:tcW w:w="9369" w:type="dxa"/>
-            <w:gridSpan w:val="6"/>
+            <w:gridSpan w:val="10"/>
             <w:tcBorders>
               <w:top w:val="single" w:sz="4" w:space="0" w:color="auto"/>
               <w:left w:val="single" w:sz="4" w:space="0" w:color="auto"/>

</xml_diff>